<commit_message>
PSP / PSP 01 / Tarea 2
</commit_message>
<xml_diff>
--- a/PMDM/RA1_RA2.docx
+++ b/PMDM/RA1_RA2.docx
@@ -1,6 +1,6 @@
 
 <file path=word/document.xml><?xml version="1.0" encoding="utf-8"?>
-<w:document xmlns:wpc="http://schemas.microsoft.com/office/word/2010/wordprocessingCanvas" xmlns:cx="http://schemas.microsoft.com/office/drawing/2014/chartex" xmlns:cx1="http://schemas.microsoft.com/office/drawing/2015/9/8/chartex" xmlns:cx2="http://schemas.microsoft.com/office/drawing/2015/10/21/chartex" xmlns:cx3="http://schemas.microsoft.com/office/drawing/2016/5/9/chartex" xmlns:cx4="http://schemas.microsoft.com/office/drawing/2016/5/10/chartex" xmlns:cx5="http://schemas.microsoft.com/office/drawing/2016/5/11/chartex" xmlns:cx6="http://schemas.microsoft.com/office/drawing/2016/5/12/chartex" xmlns:cx7="http://schemas.microsoft.com/office/drawing/2016/5/13/chartex" xmlns:cx8="http://schemas.microsoft.com/office/drawing/2016/5/14/chartex" xmlns:mc="http://schemas.openxmlformats.org/markup-compatibility/2006" xmlns:aink="http://schemas.microsoft.com/office/drawing/2016/ink" xmlns:am3d="http://schemas.microsoft.com/office/drawing/2017/model3d" xmlns:o="urn:schemas-microsoft-com:office:office" xmlns:oel="http://schemas.microsoft.com/office/2019/extlst" xmlns:r="http://schemas.openxmlformats.org/officeDocument/2006/relationships" xmlns:m="http://schemas.openxmlformats.org/officeDocument/2006/math" xmlns:v="urn:schemas-microsoft-com:vml" xmlns:wp14="http://schemas.microsoft.com/office/word/2010/wordprocessingDrawing" xmlns:wp="http://schemas.openxmlformats.org/drawingml/2006/wordprocessingDrawing" xmlns:w10="urn:schemas-microsoft-com:office:word" xmlns:w="http://schemas.openxmlformats.org/wordprocessingml/2006/main" xmlns:w14="http://schemas.microsoft.com/office/word/2010/wordml" xmlns:w15="http://schemas.microsoft.com/office/word/2012/wordml" xmlns:w16cex="http://schemas.microsoft.com/office/word/2018/wordml/cex" xmlns:w16cid="http://schemas.microsoft.com/office/word/2016/wordml/cid" xmlns:w16="http://schemas.microsoft.com/office/word/2018/wordml" xmlns:w16sdtdh="http://schemas.microsoft.com/office/word/2020/wordml/sdtdatahash" xmlns:w16se="http://schemas.microsoft.com/office/word/2015/wordml/symex" xmlns:wpg="http://schemas.microsoft.com/office/word/2010/wordprocessingGroup" xmlns:wpi="http://schemas.microsoft.com/office/word/2010/wordprocessingInk" xmlns:wne="http://schemas.microsoft.com/office/word/2006/wordml" xmlns:wps="http://schemas.microsoft.com/office/word/2010/wordprocessingShape" mc:Ignorable="w14 w15 w16se w16cid w16 w16cex w16sdtdh wp14">
+<w:document xmlns:wpc="http://schemas.microsoft.com/office/word/2010/wordprocessingCanvas" xmlns:cx="http://schemas.microsoft.com/office/drawing/2014/chartex" xmlns:mc="http://schemas.openxmlformats.org/markup-compatibility/2006" xmlns:o="urn:schemas-microsoft-com:office:office" xmlns:r="http://schemas.openxmlformats.org/officeDocument/2006/relationships" xmlns:m="http://schemas.openxmlformats.org/officeDocument/2006/math" xmlns:v="urn:schemas-microsoft-com:vml" xmlns:wp14="http://schemas.microsoft.com/office/word/2010/wordprocessingDrawing" xmlns:wp="http://schemas.openxmlformats.org/drawingml/2006/wordprocessingDrawing" xmlns:w10="urn:schemas-microsoft-com:office:word" xmlns:w="http://schemas.openxmlformats.org/wordprocessingml/2006/main" xmlns:w14="http://schemas.microsoft.com/office/word/2010/wordml" xmlns:w15="http://schemas.microsoft.com/office/word/2012/wordml" xmlns:w16se="http://schemas.microsoft.com/office/word/2015/wordml/symex" xmlns:wpg="http://schemas.microsoft.com/office/word/2010/wordprocessingGroup" xmlns:wpi="http://schemas.microsoft.com/office/word/2010/wordprocessingInk" xmlns:wne="http://schemas.microsoft.com/office/word/2006/wordml" xmlns:wps="http://schemas.microsoft.com/office/word/2010/wordprocessingShape" mc:Ignorable="w14 w15 w16se wp14">
   <w:body>
     <w:p>
       <w:pPr>
@@ -58,13 +58,7 @@
     </w:p>
     <w:p>
       <w:r>
-        <w:t>c) Se han identificado las tecnologías de desarrollo de aplicaciones</w:t>
-      </w:r>
-      <w:r>
-        <w:t xml:space="preserve"> </w:t>
-      </w:r>
-      <w:r>
-        <w:t>para dispositivos móviles.</w:t>
+        <w:t>c) Se han identificado las tecnologías de desarrollo de aplicaciones para dispositivos móviles.</w:t>
       </w:r>
     </w:p>
     <w:p>
@@ -77,6 +71,7 @@
         <w:rPr>
           <w:noProof/>
           <w:color w:val="1F3864" w:themeColor="accent1" w:themeShade="80"/>
+          <w:lang w:eastAsia="es-ES"/>
         </w:rPr>
         <mc:AlternateContent>
           <mc:Choice Requires="wpg">
@@ -162,24 +157,14 @@
                               <w:r>
                                 <w:t xml:space="preserve">Ilustración </w:t>
                               </w:r>
-                              <w:r>
-                                <w:fldChar w:fldCharType="begin"/>
-                              </w:r>
-                              <w:r>
-                                <w:instrText xml:space="preserve"> SEQ Ilustración \* ARABIC </w:instrText>
-                              </w:r>
-                              <w:r>
-                                <w:fldChar w:fldCharType="separate"/>
-                              </w:r>
-                              <w:r>
-                                <w:rPr>
-                                  <w:noProof/>
-                                </w:rPr>
-                                <w:t>1</w:t>
-                              </w:r>
-                              <w:r>
-                                <w:fldChar w:fldCharType="end"/>
-                              </w:r>
+                              <w:fldSimple w:instr=" SEQ Ilustración \* ARABIC ">
+                                <w:r>
+                                  <w:rPr>
+                                    <w:noProof/>
+                                  </w:rPr>
+                                  <w:t>1</w:t>
+                                </w:r>
+                              </w:fldSimple>
                               <w:r>
                                 <w:t xml:space="preserve"> </w:t>
                               </w:r>
@@ -213,7 +198,7 @@
           </mc:Choice>
           <mc:Fallback>
             <w:pict>
-              <v:group w14:anchorId="26DCA951" id="Grupo 1" o:spid="_x0000_s1026" style="position:absolute;margin-left:174.15pt;margin-top:3.45pt;width:225.35pt;height:143.7pt;z-index:251659264;mso-position-horizontal:right;mso-position-horizontal-relative:margin;mso-width-relative:margin;mso-height-relative:margin" coordsize="31299,19960" o:gfxdata="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">
+              <v:group w14:anchorId="26DCA951" id="Grupo 1" o:spid="_x0000_s1026" style="position:absolute;margin-left:174.15pt;margin-top:3.45pt;width:225.35pt;height:143.7pt;z-index:251659264;mso-position-horizontal:right;mso-position-horizontal-relative:margin;mso-width-relative:margin;mso-height-relative:margin" coordsize="31299,19960" o:gfxdata="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">
                 <v:shapetype id="_x0000_t75" coordsize="21600,21600" o:spt="75" o:preferrelative="t" path="m@4@5l@4@11@9@11@9@5xe" filled="f" stroked="f">
                   <v:stroke joinstyle="miter"/>
                   <v:formulas>
@@ -233,8 +218,9 @@
                   <v:path o:extrusionok="f" gradientshapeok="t" o:connecttype="rect"/>
                   <o:lock v:ext="edit" aspectratio="t"/>
                 </v:shapetype>
-                <v:shape id="Imagen 1" o:spid="_x0000_s1027" type="#_x0000_t75" alt="Interfaz de usuario gráfica, Gráfico, Gráfico de líneas&#10;&#10;Descripción generada automáticamente" style="position:absolute;width:31299;height:17760;visibility:visible;mso-wrap-style:square" o:gfxdata="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">
+                <v:shape id="Imagen 1" o:spid="_x0000_s1027" type="#_x0000_t75" alt="Interfaz de usuario gráfica, Gráfico, Gráfico de líneas&#10;&#10;Descripción generada automáticamente" style="position:absolute;width:31299;height:17760;visibility:visible;mso-wrap-style:square" o:gfxdata="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">
                   <v:imagedata r:id="rId7" o:title="Interfaz de usuario gráfica, Gráfico, Gráfico de líneas&#10;&#10;Descripción generada automáticamente"/>
+                  <v:path arrowok="t"/>
                 </v:shape>
                 <v:shapetype id="_x0000_t202" coordsize="21600,21600" o:spt="202" path="m,l,21600r21600,l21600,xe">
                   <v:stroke joinstyle="miter"/>
@@ -250,24 +236,14 @@
                         <w:r>
                           <w:t xml:space="preserve">Ilustración </w:t>
                         </w:r>
-                        <w:r>
-                          <w:fldChar w:fldCharType="begin"/>
-                        </w:r>
-                        <w:r>
-                          <w:instrText xml:space="preserve"> SEQ Ilustración \* ARABIC </w:instrText>
-                        </w:r>
-                        <w:r>
-                          <w:fldChar w:fldCharType="separate"/>
-                        </w:r>
-                        <w:r>
-                          <w:rPr>
-                            <w:noProof/>
-                          </w:rPr>
-                          <w:t>1</w:t>
-                        </w:r>
-                        <w:r>
-                          <w:fldChar w:fldCharType="end"/>
-                        </w:r>
+                        <w:fldSimple w:instr=" SEQ Ilustración \* ARABIC ">
+                          <w:r>
+                            <w:rPr>
+                              <w:noProof/>
+                            </w:rPr>
+                            <w:t>1</w:t>
+                          </w:r>
+                        </w:fldSimple>
                         <w:r>
                           <w:t xml:space="preserve"> </w:t>
                         </w:r>
@@ -362,13 +338,7 @@
         <w:rPr>
           <w:color w:val="1F3864" w:themeColor="accent1" w:themeShade="80"/>
         </w:rPr>
-        <w:t xml:space="preserve">: </w:t>
-      </w:r>
-      <w:r>
-        <w:rPr>
-          <w:color w:val="1F3864" w:themeColor="accent1" w:themeShade="80"/>
-        </w:rPr>
-        <w:t xml:space="preserve">Para desarrollo </w:t>
+        <w:t xml:space="preserve">: Para desarrollo </w:t>
       </w:r>
       <w:r>
         <w:rPr>
@@ -392,19 +362,21 @@
         <w:rPr>
           <w:color w:val="1F3864" w:themeColor="accent1" w:themeShade="80"/>
         </w:rPr>
-        <w:t xml:space="preserve"> se utiliza</w:t>
-      </w:r>
-      <w:r>
-        <w:rPr>
-          <w:color w:val="1F3864" w:themeColor="accent1" w:themeShade="80"/>
-        </w:rPr>
-        <w:t xml:space="preserve"> este </w:t>
-      </w:r>
-      <w:r>
-        <w:rPr>
-          <w:color w:val="1F3864" w:themeColor="accent1" w:themeShade="80"/>
-        </w:rPr>
-        <w:t xml:space="preserve">lenguaje de programación ofrecido por Apple para el desarrollo de aplicaciones que funcionen en sus plataformas: iOS, macOS, </w:t>
+        <w:t xml:space="preserve"> se utiliza este lenguaje de programación ofrecido por Apple para el desarrollo de aplicaciones que funcionen en sus plataformas: iOS, </w:t>
+      </w:r>
+      <w:proofErr w:type="spellStart"/>
+      <w:r>
+        <w:rPr>
+          <w:color w:val="1F3864" w:themeColor="accent1" w:themeShade="80"/>
+        </w:rPr>
+        <w:t>macOS</w:t>
+      </w:r>
+      <w:proofErr w:type="spellEnd"/>
+      <w:r>
+        <w:rPr>
+          <w:color w:val="1F3864" w:themeColor="accent1" w:themeShade="80"/>
+        </w:rPr>
+        <w:t xml:space="preserve">, </w:t>
       </w:r>
       <w:proofErr w:type="spellStart"/>
       <w:r>
@@ -483,21 +455,7 @@
         <w:rPr>
           <w:color w:val="1F3864" w:themeColor="accent1" w:themeShade="80"/>
         </w:rPr>
-        <w:t xml:space="preserve">ste lenguaje permite crear </w:t>
-      </w:r>
-      <w:proofErr w:type="gramStart"/>
-      <w:r>
-        <w:rPr>
-          <w:color w:val="1F3864" w:themeColor="accent1" w:themeShade="80"/>
-        </w:rPr>
-        <w:t>apps</w:t>
-      </w:r>
-      <w:proofErr w:type="gramEnd"/>
-      <w:r>
-        <w:rPr>
-          <w:color w:val="1F3864" w:themeColor="accent1" w:themeShade="80"/>
-        </w:rPr>
-        <w:t xml:space="preserve"> nativas de alta calidad y gran rendimiento en todas las plataformas soportadas por Android: smartphones, televisores, relojes, etc. </w:t>
+        <w:t xml:space="preserve">ste lenguaje permite crear apps nativas de alta calidad y gran rendimiento en todas las plataformas soportadas por Android: smartphones, televisores, relojes, etc. </w:t>
       </w:r>
     </w:p>
     <w:p>
@@ -546,169 +504,145 @@
           <w:bCs/>
           <w:color w:val="1F3864" w:themeColor="accent1" w:themeShade="80"/>
         </w:rPr>
-        <w:t>I</w:t>
-      </w:r>
+        <w:t>Ionic</w:t>
+      </w:r>
+      <w:proofErr w:type="spellEnd"/>
       <w:r>
         <w:rPr>
           <w:b/>
           <w:bCs/>
           <w:color w:val="1F3864" w:themeColor="accent1" w:themeShade="80"/>
         </w:rPr>
-        <w:t>onic</w:t>
-      </w:r>
-      <w:proofErr w:type="spellEnd"/>
+        <w:t xml:space="preserve">: </w:t>
+      </w:r>
+      <w:r>
+        <w:rPr>
+          <w:color w:val="1F3864" w:themeColor="accent1" w:themeShade="80"/>
+        </w:rPr>
+        <w:t xml:space="preserve">En primer lugar, tenemos </w:t>
+      </w:r>
+      <w:proofErr w:type="spellStart"/>
+      <w:r>
+        <w:rPr>
+          <w:color w:val="1F3864" w:themeColor="accent1" w:themeShade="80"/>
+        </w:rPr>
+        <w:t>ionic</w:t>
+      </w:r>
+      <w:proofErr w:type="spellEnd"/>
+      <w:r>
+        <w:rPr>
+          <w:color w:val="1F3864" w:themeColor="accent1" w:themeShade="80"/>
+        </w:rPr>
+        <w:t xml:space="preserve">, el </w:t>
+      </w:r>
+      <w:proofErr w:type="spellStart"/>
+      <w:r>
+        <w:rPr>
+          <w:color w:val="1F3864" w:themeColor="accent1" w:themeShade="80"/>
+        </w:rPr>
+        <w:t>framework</w:t>
+      </w:r>
+      <w:proofErr w:type="spellEnd"/>
+      <w:r>
+        <w:rPr>
+          <w:color w:val="1F3864" w:themeColor="accent1" w:themeShade="80"/>
+        </w:rPr>
+        <w:t xml:space="preserve"> probablemente más popular que nos permite desarrollar aplicaciones multiplataforma. Nos ayuda a construir apps con HTML, CSS3 y </w:t>
+      </w:r>
+      <w:proofErr w:type="spellStart"/>
+      <w:r>
+        <w:rPr>
+          <w:color w:val="1F3864" w:themeColor="accent1" w:themeShade="80"/>
+        </w:rPr>
+        <w:t>Javascript</w:t>
+      </w:r>
+      <w:proofErr w:type="spellEnd"/>
+      <w:r>
+        <w:rPr>
+          <w:color w:val="1F3864" w:themeColor="accent1" w:themeShade="80"/>
+        </w:rPr>
+        <w:t xml:space="preserve"> empleando todo el potencial de las tecnologías de desarrollo web.</w:t>
+      </w:r>
+    </w:p>
+    <w:p>
+      <w:pPr>
+        <w:rPr>
+          <w:color w:val="1F3864" w:themeColor="accent1" w:themeShade="80"/>
+        </w:rPr>
+      </w:pPr>
+      <w:proofErr w:type="spellStart"/>
       <w:r>
         <w:rPr>
           <w:b/>
           <w:bCs/>
           <w:color w:val="1F3864" w:themeColor="accent1" w:themeShade="80"/>
         </w:rPr>
-        <w:t xml:space="preserve">: </w:t>
-      </w:r>
-      <w:r>
-        <w:rPr>
-          <w:color w:val="1F3864" w:themeColor="accent1" w:themeShade="80"/>
-        </w:rPr>
-        <w:t xml:space="preserve">En primer lugar, tenemos </w:t>
-      </w:r>
-      <w:proofErr w:type="spellStart"/>
-      <w:r>
-        <w:rPr>
-          <w:color w:val="1F3864" w:themeColor="accent1" w:themeShade="80"/>
-        </w:rPr>
-        <w:t>ionic</w:t>
-      </w:r>
-      <w:proofErr w:type="spellEnd"/>
-      <w:r>
-        <w:rPr>
-          <w:color w:val="1F3864" w:themeColor="accent1" w:themeShade="80"/>
-        </w:rPr>
-        <w:t xml:space="preserve">, el </w:t>
-      </w:r>
-      <w:proofErr w:type="spellStart"/>
-      <w:r>
-        <w:rPr>
-          <w:color w:val="1F3864" w:themeColor="accent1" w:themeShade="80"/>
-        </w:rPr>
-        <w:t>framework</w:t>
-      </w:r>
-      <w:proofErr w:type="spellEnd"/>
-      <w:r>
-        <w:rPr>
-          <w:color w:val="1F3864" w:themeColor="accent1" w:themeShade="80"/>
-        </w:rPr>
-        <w:t xml:space="preserve"> probablemente más popular que nos permite desarrollar aplicaciones multiplataforma. Nos ayuda a construir </w:t>
-      </w:r>
-      <w:proofErr w:type="gramStart"/>
-      <w:r>
-        <w:rPr>
-          <w:color w:val="1F3864" w:themeColor="accent1" w:themeShade="80"/>
-        </w:rPr>
-        <w:t>apps</w:t>
-      </w:r>
-      <w:proofErr w:type="gramEnd"/>
-      <w:r>
-        <w:rPr>
-          <w:color w:val="1F3864" w:themeColor="accent1" w:themeShade="80"/>
-        </w:rPr>
-        <w:t xml:space="preserve"> con HTML, CSS3 y </w:t>
-      </w:r>
-      <w:proofErr w:type="spellStart"/>
-      <w:r>
-        <w:rPr>
-          <w:color w:val="1F3864" w:themeColor="accent1" w:themeShade="80"/>
-        </w:rPr>
-        <w:t>Javascript</w:t>
-      </w:r>
-      <w:proofErr w:type="spellEnd"/>
-      <w:r>
-        <w:rPr>
-          <w:color w:val="1F3864" w:themeColor="accent1" w:themeShade="80"/>
-        </w:rPr>
-        <w:t xml:space="preserve"> empleando todo el potencial de las tecnologías de desarrollo web.</w:t>
-      </w:r>
-    </w:p>
-    <w:p>
-      <w:pPr>
-        <w:rPr>
-          <w:color w:val="1F3864" w:themeColor="accent1" w:themeShade="80"/>
-        </w:rPr>
-      </w:pPr>
-      <w:proofErr w:type="spellStart"/>
+        <w:t>Flutter</w:t>
+      </w:r>
+      <w:proofErr w:type="spellEnd"/>
       <w:r>
         <w:rPr>
           <w:b/>
           <w:bCs/>
           <w:color w:val="1F3864" w:themeColor="accent1" w:themeShade="80"/>
         </w:rPr>
+        <w:t xml:space="preserve">: </w:t>
+      </w:r>
+      <w:r>
+        <w:rPr>
+          <w:color w:val="1F3864" w:themeColor="accent1" w:themeShade="80"/>
+        </w:rPr>
+        <w:t xml:space="preserve">Seguidamente, encontramos </w:t>
+      </w:r>
+      <w:proofErr w:type="spellStart"/>
+      <w:r>
+        <w:rPr>
+          <w:color w:val="1F3864" w:themeColor="accent1" w:themeShade="80"/>
+        </w:rPr>
         <w:t>Flutter</w:t>
       </w:r>
       <w:proofErr w:type="spellEnd"/>
+      <w:r>
+        <w:rPr>
+          <w:color w:val="1F3864" w:themeColor="accent1" w:themeShade="80"/>
+        </w:rPr>
+        <w:t>, una herramienta desarrollada por Google para el desarrollo de aplicaciones multiplataforma. Está basada en Dart y aunque se presentó en 2015, no se lanzó hasta 2018. Una gran ventaja frente a otras soluciones es que la aplicación desarrollada puede funcionar hasta en 4 plataformas: iOS, Android, Web y Desktop.</w:t>
+      </w:r>
+    </w:p>
+    <w:p>
+      <w:pPr>
+        <w:rPr>
+          <w:color w:val="1F3864" w:themeColor="accent1" w:themeShade="80"/>
+        </w:rPr>
+      </w:pPr>
+      <w:proofErr w:type="spellStart"/>
       <w:r>
         <w:rPr>
           <w:b/>
           <w:bCs/>
           <w:color w:val="1F3864" w:themeColor="accent1" w:themeShade="80"/>
         </w:rPr>
-        <w:t xml:space="preserve">: </w:t>
-      </w:r>
-      <w:r>
-        <w:rPr>
-          <w:color w:val="1F3864" w:themeColor="accent1" w:themeShade="80"/>
-        </w:rPr>
-        <w:t xml:space="preserve">Seguidamente, encontramos </w:t>
-      </w:r>
-      <w:proofErr w:type="spellStart"/>
-      <w:r>
-        <w:rPr>
-          <w:color w:val="1F3864" w:themeColor="accent1" w:themeShade="80"/>
-        </w:rPr>
-        <w:t>Flutter</w:t>
-      </w:r>
-      <w:proofErr w:type="spellEnd"/>
-      <w:r>
-        <w:rPr>
-          <w:color w:val="1F3864" w:themeColor="accent1" w:themeShade="80"/>
-        </w:rPr>
-        <w:t>, una herramienta desarrollada por Google para el desarrollo de aplicaciones multiplataforma. Está basada en Dart y aunque se presentó en 2015, no se lanzó hasta 2018.</w:t>
-      </w:r>
-      <w:r>
-        <w:rPr>
-          <w:color w:val="1F3864" w:themeColor="accent1" w:themeShade="80"/>
-        </w:rPr>
-        <w:t xml:space="preserve"> </w:t>
-      </w:r>
-      <w:r>
-        <w:rPr>
-          <w:color w:val="1F3864" w:themeColor="accent1" w:themeShade="80"/>
-        </w:rPr>
-        <w:t>Una gran ventaja frente a otras soluciones es que la aplicación desarrollada puede funcionar hasta en 4 plataformas: iOS, Android, Web y Desktop.</w:t>
-      </w:r>
-    </w:p>
-    <w:p>
-      <w:pPr>
-        <w:rPr>
-          <w:color w:val="1F3864" w:themeColor="accent1" w:themeShade="80"/>
-        </w:rPr>
-      </w:pPr>
-      <w:proofErr w:type="spellStart"/>
+        <w:t>React</w:t>
+      </w:r>
+      <w:proofErr w:type="spellEnd"/>
       <w:r>
         <w:rPr>
           <w:b/>
           <w:bCs/>
           <w:color w:val="1F3864" w:themeColor="accent1" w:themeShade="80"/>
         </w:rPr>
-        <w:t>React</w:t>
-      </w:r>
-      <w:proofErr w:type="spellEnd"/>
+        <w:t xml:space="preserve"> </w:t>
+      </w:r>
+      <w:proofErr w:type="spellStart"/>
       <w:r>
         <w:rPr>
           <w:b/>
           <w:bCs/>
           <w:color w:val="1F3864" w:themeColor="accent1" w:themeShade="80"/>
         </w:rPr>
-        <w:t xml:space="preserve"> Native</w:t>
-      </w:r>
+        <w:t>Native</w:t>
+      </w:r>
+      <w:proofErr w:type="spellEnd"/>
       <w:r>
         <w:rPr>
           <w:b/>
@@ -735,27 +669,7 @@
         <w:rPr>
           <w:color w:val="1F3864" w:themeColor="accent1" w:themeShade="80"/>
         </w:rPr>
-        <w:t xml:space="preserve"> creado por Facebook en 2015 para el desarrollo de </w:t>
-      </w:r>
-      <w:proofErr w:type="gramStart"/>
-      <w:r>
-        <w:rPr>
-          <w:color w:val="1F3864" w:themeColor="accent1" w:themeShade="80"/>
-        </w:rPr>
-        <w:t>apps</w:t>
-      </w:r>
-      <w:proofErr w:type="gramEnd"/>
-      <w:r>
-        <w:rPr>
-          <w:color w:val="1F3864" w:themeColor="accent1" w:themeShade="80"/>
-        </w:rPr>
-        <w:t xml:space="preserve"> multiplataforma.</w:t>
-      </w:r>
-      <w:r>
-        <w:rPr>
-          <w:color w:val="1F3864" w:themeColor="accent1" w:themeShade="80"/>
-        </w:rPr>
-        <w:t xml:space="preserve"> </w:t>
+        <w:t xml:space="preserve"> creado por Facebook en 2015 para el desarrollo de apps multiplataforma. </w:t>
       </w:r>
     </w:p>
     <w:p>
@@ -803,13 +717,7 @@
     <w:p>
       <w:r>
         <w:lastRenderedPageBreak/>
-        <w:t>d) Se han instalado, configurado y utilizado entornos de trabajo para el</w:t>
-      </w:r>
-      <w:r>
-        <w:t xml:space="preserve"> </w:t>
-      </w:r>
-      <w:r>
-        <w:t>desarrollo de aplicaciones para dispositivos móviles.</w:t>
+        <w:t>d) Se han instalado, configurado y utilizado entornos de trabajo para el desarrollo de aplicaciones para dispositivos móviles.</w:t>
       </w:r>
     </w:p>
     <w:p>
@@ -822,6 +730,7 @@
         <w:rPr>
           <w:noProof/>
           <w:color w:val="4472C4" w:themeColor="accent1"/>
+          <w:lang w:eastAsia="es-ES"/>
         </w:rPr>
         <mc:AlternateContent>
           <mc:Choice Requires="wpg">
@@ -918,34 +827,16 @@
                               <w:r>
                                 <w:t xml:space="preserve">Ilustración </w:t>
                               </w:r>
+                              <w:fldSimple w:instr=" SEQ Ilustración \* ARABIC ">
+                                <w:r>
+                                  <w:rPr>
+                                    <w:noProof/>
+                                  </w:rPr>
+                                  <w:t>2</w:t>
+                                </w:r>
+                              </w:fldSimple>
                               <w:r>
-                                <w:fldChar w:fldCharType="begin"/>
-                              </w:r>
-                              <w:r>
-                                <w:instrText xml:space="preserve"> SEQ Ilustración \* ARABIC </w:instrText>
-                              </w:r>
-                              <w:r>
-                                <w:fldChar w:fldCharType="separate"/>
-                              </w:r>
-                              <w:r>
-                                <w:rPr>
-                                  <w:noProof/>
-                                </w:rPr>
-                                <w:t>2</w:t>
-                              </w:r>
-                              <w:r>
-                                <w:fldChar w:fldCharType="end"/>
-                              </w:r>
-                              <w:r>
-                                <w:t xml:space="preserve"> configuración de Unity </w:t>
-                              </w:r>
-                              <w:proofErr w:type="gramStart"/>
-                              <w:r>
-                                <w:t>Hub</w:t>
-                              </w:r>
-                              <w:proofErr w:type="gramEnd"/>
-                              <w:r>
-                                <w:t xml:space="preserve"> para permitir la exportación a SO Android</w:t>
+                                <w:t xml:space="preserve"> configuración de Unity Hub para permitir la exportación a SO Android</w:t>
                               </w:r>
                             </w:p>
                           </w:txbxContent>
@@ -965,9 +856,10 @@
           </mc:Choice>
           <mc:Fallback>
             <w:pict>
-              <v:group w14:anchorId="072E32C6" id="Grupo 2" o:spid="_x0000_s1029" style="position:absolute;margin-left:202.35pt;margin-top:.45pt;width:253.55pt;height:184.05pt;z-index:251663360;mso-position-horizontal:right;mso-position-horizontal-relative:margin" coordsize="32200,23374" o:gfxdata="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">
-                <v:shape id="Imagen 1" o:spid="_x0000_s1030" type="#_x0000_t75" style="position:absolute;width:32200;height:18783;visibility:visible;mso-wrap-style:square" o:gfxdata="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">
+              <v:group w14:anchorId="072E32C6" id="Grupo 2" o:spid="_x0000_s1029" style="position:absolute;margin-left:202.35pt;margin-top:.45pt;width:253.55pt;height:184.05pt;z-index:251663360;mso-position-horizontal:right;mso-position-horizontal-relative:margin" coordsize="32200,23374" o:gfxdata="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">
+                <v:shape id="Imagen 1" o:spid="_x0000_s1030" type="#_x0000_t75" style="position:absolute;width:32200;height:18783;visibility:visible;mso-wrap-style:square" o:gfxdata="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">
                   <v:imagedata r:id="rId9" o:title=""/>
+                  <v:path arrowok="t"/>
                 </v:shape>
                 <v:shape id="Cuadro de texto 1" o:spid="_x0000_s1031" type="#_x0000_t202" style="position:absolute;top:19316;width:32200;height:4058;visibility:visible;mso-wrap-style:square;v-text-anchor:top" o:gfxdata="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" stroked="f">
                   <v:textbox style="mso-fit-shape-to-text:t" inset="0,0,0,0">
@@ -982,34 +874,16 @@
                         <w:r>
                           <w:t xml:space="preserve">Ilustración </w:t>
                         </w:r>
+                        <w:fldSimple w:instr=" SEQ Ilustración \* ARABIC ">
+                          <w:r>
+                            <w:rPr>
+                              <w:noProof/>
+                            </w:rPr>
+                            <w:t>2</w:t>
+                          </w:r>
+                        </w:fldSimple>
                         <w:r>
-                          <w:fldChar w:fldCharType="begin"/>
-                        </w:r>
-                        <w:r>
-                          <w:instrText xml:space="preserve"> SEQ Ilustración \* ARABIC </w:instrText>
-                        </w:r>
-                        <w:r>
-                          <w:fldChar w:fldCharType="separate"/>
-                        </w:r>
-                        <w:r>
-                          <w:rPr>
-                            <w:noProof/>
-                          </w:rPr>
-                          <w:t>2</w:t>
-                        </w:r>
-                        <w:r>
-                          <w:fldChar w:fldCharType="end"/>
-                        </w:r>
-                        <w:r>
-                          <w:t xml:space="preserve"> configuración de Unity </w:t>
-                        </w:r>
-                        <w:proofErr w:type="gramStart"/>
-                        <w:r>
-                          <w:t>Hub</w:t>
-                        </w:r>
-                        <w:proofErr w:type="gramEnd"/>
-                        <w:r>
-                          <w:t xml:space="preserve"> para permitir la exportación a SO Android</w:t>
+                          <w:t xml:space="preserve"> configuración de Unity Hub para permitir la exportación a SO Android</w:t>
                         </w:r>
                       </w:p>
                     </w:txbxContent>
@@ -1049,14 +923,7 @@
         <w:rPr>
           <w:color w:val="1F3864" w:themeColor="accent1" w:themeShade="80"/>
         </w:rPr>
-        <w:t xml:space="preserve"> ambos IDE permiten la creación de </w:t>
-      </w:r>
-      <w:proofErr w:type="gramStart"/>
-      <w:r>
-        <w:rPr>
-          <w:color w:val="1F3864" w:themeColor="accent1" w:themeShade="80"/>
-        </w:rPr>
-        <w:t>app</w:t>
+        <w:t xml:space="preserve"> ambos IDE permiten la creación de app</w:t>
       </w:r>
       <w:r>
         <w:rPr>
@@ -1064,7 +931,6 @@
         </w:rPr>
         <w:t>s</w:t>
       </w:r>
-      <w:proofErr w:type="gramEnd"/>
       <w:r>
         <w:rPr>
           <w:color w:val="1F3864" w:themeColor="accent1" w:themeShade="80"/>
@@ -1185,7 +1051,21 @@
         <w:rPr>
           <w:color w:val="1F3864" w:themeColor="accent1" w:themeShade="80"/>
         </w:rPr>
-        <w:t xml:space="preserve">, macOS, </w:t>
+        <w:t xml:space="preserve">, </w:t>
+      </w:r>
+      <w:proofErr w:type="spellStart"/>
+      <w:r>
+        <w:rPr>
+          <w:color w:val="1F3864" w:themeColor="accent1" w:themeShade="80"/>
+        </w:rPr>
+        <w:t>macOS</w:t>
+      </w:r>
+      <w:proofErr w:type="spellEnd"/>
+      <w:r>
+        <w:rPr>
+          <w:color w:val="1F3864" w:themeColor="accent1" w:themeShade="80"/>
+        </w:rPr>
+        <w:t xml:space="preserve">, </w:t>
       </w:r>
       <w:proofErr w:type="spellStart"/>
       <w:r>
@@ -1263,13 +1143,7 @@
     </w:p>
     <w:p>
       <w:r>
-        <w:t>e) Se han identificado configuraciones que clasifican los dispositivos</w:t>
-      </w:r>
-      <w:r>
-        <w:t xml:space="preserve"> </w:t>
-      </w:r>
-      <w:r>
-        <w:t>móviles en base a sus características.</w:t>
+        <w:t>e) Se han identificado configuraciones que clasifican los dispositivos móviles en base a sus características.</w:t>
       </w:r>
     </w:p>
     <w:p>
@@ -1346,25 +1220,7 @@
         <w:rPr>
           <w:color w:val="1F3864" w:themeColor="accent1" w:themeShade="80"/>
         </w:rPr>
-        <w:t xml:space="preserve">y teléfonos inteligentes. Se caracterizan por su capacidad para realizar una amplia gama de actividades y sintetizar funciones. </w:t>
-      </w:r>
-      <w:r>
-        <w:rPr>
-          <w:color w:val="1F3864" w:themeColor="accent1" w:themeShade="80"/>
-        </w:rPr>
-        <w:t>Son el medio de trabajo para muchas personas, permitiendo realizar actividades que generan alta productivi</w:t>
-      </w:r>
-      <w:r>
-        <w:rPr>
-          <w:color w:val="1F3864" w:themeColor="accent1" w:themeShade="80"/>
-        </w:rPr>
-        <w:t>dad</w:t>
-      </w:r>
-      <w:r>
-        <w:rPr>
-          <w:color w:val="1F3864" w:themeColor="accent1" w:themeShade="80"/>
-        </w:rPr>
-        <w:t>.</w:t>
+        <w:t>y teléfonos inteligentes. Se caracterizan por su capacidad para realizar una amplia gama de actividades y sintetizar funciones. Son el medio de trabajo para muchas personas, permitiendo realizar actividades que generan alta productividad.</w:t>
       </w:r>
     </w:p>
     <w:p>
@@ -1641,13 +1497,7 @@
           <w:rPr>
             <w:color w:val="1F3864" w:themeColor="accent1" w:themeShade="80"/>
           </w:rPr>
-          <w:t xml:space="preserve">Valve </w:t>
-        </w:r>
-        <w:r>
-          <w:rPr>
-            <w:color w:val="1F3864" w:themeColor="accent1" w:themeShade="80"/>
-          </w:rPr>
-          <w:t>Corporación</w:t>
+          <w:t>Valve Corporación</w:t>
         </w:r>
       </w:hyperlink>
       <w:r>
@@ -1794,30 +1644,130 @@
       </w:r>
     </w:p>
     <w:p>
-      <w:r>
-        <w:t>g) Se ha analizado la estructura de aplicaciones existentes para</w:t>
-      </w:r>
-      <w:r>
+      <w:pPr>
+        <w:rPr>
+          <w:color w:val="FF0000"/>
+        </w:rPr>
+      </w:pPr>
+      <w:r>
+        <w:rPr>
+          <w:color w:val="FF0000"/>
+        </w:rPr>
+        <w:t>g) Se ha analizado la estructura de aplicaciones existentes para dispositivos móviles identificando las clases utilizadas.</w:t>
+      </w:r>
+    </w:p>
+    <w:p>
+      <w:pPr>
+        <w:rPr>
+          <w:color w:val="FF0000"/>
+        </w:rPr>
+      </w:pPr>
+      <w:r>
+        <w:rPr>
+          <w:color w:val="FF0000"/>
+        </w:rPr>
+        <w:t>h) Se han realizado modificaciones sobre aplicaciones existentes.</w:t>
+      </w:r>
+    </w:p>
+    <w:p>
+      <w:r>
+        <w:t xml:space="preserve">i) Se han utilizado emuladores para comprobar el funcionamiento de las aplicaciones. </w:t>
+      </w:r>
+    </w:p>
+    <w:p>
+      <w:pPr>
+        <w:rPr>
+          <w:color w:val="1F3864" w:themeColor="accent1" w:themeShade="80"/>
+        </w:rPr>
+      </w:pPr>
+      <w:r>
+        <w:rPr>
+          <w:color w:val="1F3864" w:themeColor="accent1" w:themeShade="80"/>
+        </w:rPr>
+        <w:t>Explicar emuladores mercado</w:t>
+      </w:r>
+    </w:p>
+    <w:p>
+      <w:pPr>
+        <w:rPr>
+          <w:color w:val="1F3864" w:themeColor="accent1" w:themeShade="80"/>
+        </w:rPr>
+      </w:pPr>
+      <w:proofErr w:type="spellStart"/>
+      <w:r>
+        <w:rPr>
+          <w:color w:val="1F3864" w:themeColor="accent1" w:themeShade="80"/>
+        </w:rPr>
+        <w:t>Switch</w:t>
+      </w:r>
+      <w:proofErr w:type="spellEnd"/>
+      <w:r>
+        <w:rPr>
+          <w:color w:val="1F3864" w:themeColor="accent1" w:themeShade="80"/>
+        </w:rPr>
         <w:t xml:space="preserve"> </w:t>
       </w:r>
-      <w:r>
-        <w:t>dispositivos móviles identificando las clases utilizadas.</w:t>
-      </w:r>
-    </w:p>
-    <w:p>
-      <w:r>
-        <w:t>h) Se han realizado modificaciones sobre aplicaciones existentes.</w:t>
-      </w:r>
-    </w:p>
-    <w:p>
-      <w:r>
-        <w:t>i) Se han utilizado emuladores para comprobar el funcionamiento de</w:t>
-      </w:r>
-      <w:r>
-        <w:t xml:space="preserve"> </w:t>
-      </w:r>
-      <w:r>
-        <w:t xml:space="preserve">las aplicaciones. </w:t>
+      <w:proofErr w:type="spellStart"/>
+      <w:r>
+        <w:rPr>
+          <w:color w:val="1F3864" w:themeColor="accent1" w:themeShade="80"/>
+        </w:rPr>
+        <w:t>yuzu</w:t>
+      </w:r>
+      <w:proofErr w:type="spellEnd"/>
+      <w:r>
+        <w:rPr>
+          <w:color w:val="1F3864" w:themeColor="accent1" w:themeShade="80"/>
+        </w:rPr>
+        <w:t>.</w:t>
+      </w:r>
+    </w:p>
+    <w:p>
+      <w:pPr>
+        <w:rPr>
+          <w:color w:val="1F3864" w:themeColor="accent1" w:themeShade="80"/>
+        </w:rPr>
+      </w:pPr>
+      <w:proofErr w:type="spellStart"/>
+      <w:r>
+        <w:rPr>
+          <w:color w:val="1F3864" w:themeColor="accent1" w:themeShade="80"/>
+        </w:rPr>
+        <w:t>BlueStack</w:t>
+      </w:r>
+      <w:proofErr w:type="spellEnd"/>
+      <w:r>
+        <w:rPr>
+          <w:color w:val="1F3864" w:themeColor="accent1" w:themeShade="80"/>
+        </w:rPr>
+        <w:t>.</w:t>
+      </w:r>
+    </w:p>
+    <w:p>
+      <w:pPr>
+        <w:rPr>
+          <w:color w:val="1F3864" w:themeColor="accent1" w:themeShade="80"/>
+        </w:rPr>
+      </w:pPr>
+      <w:r>
+        <w:rPr>
+          <w:color w:val="1F3864" w:themeColor="accent1" w:themeShade="80"/>
+        </w:rPr>
+        <w:t xml:space="preserve">Emulador móvil </w:t>
+      </w:r>
+      <w:proofErr w:type="spellStart"/>
+      <w:r>
+        <w:rPr>
+          <w:color w:val="1F3864" w:themeColor="accent1" w:themeShade="80"/>
+        </w:rPr>
+        <w:t>unity</w:t>
+      </w:r>
+      <w:proofErr w:type="spellEnd"/>
+      <w:r>
+        <w:rPr>
+          <w:color w:val="1F3864" w:themeColor="accent1" w:themeShade="80"/>
+        </w:rPr>
+        <w:t xml:space="preserve"> (hacer foto)</w:t>
       </w:r>
     </w:p>
     <w:p/>
@@ -1842,44 +1792,123 @@
       </w:r>
     </w:p>
     <w:p>
-      <w:r>
-        <w:t>b) Se han analizado y utilizado las clases que modelan ventanas,</w:t>
-      </w:r>
-      <w:r>
-        <w:t xml:space="preserve"> </w:t>
-      </w:r>
-      <w:r>
-        <w:t xml:space="preserve">menús, alertas y controles para el desarrollo de aplicaciones gráficas sencillas. </w:t>
-      </w:r>
-    </w:p>
-    <w:p>
-      <w:r>
+      <w:pPr>
+        <w:rPr>
+          <w:color w:val="1F3864" w:themeColor="accent1" w:themeShade="80"/>
+        </w:rPr>
+      </w:pPr>
+      <w:r>
+        <w:rPr>
+          <w:color w:val="1F3864" w:themeColor="accent1" w:themeShade="80"/>
+        </w:rPr>
+        <w:t>Sale del juego</w:t>
+      </w:r>
+    </w:p>
+    <w:p>
+      <w:r>
+        <w:t xml:space="preserve">b) Se han analizado y utilizado las clases que modelan ventanas, menús, alertas y controles para el desarrollo de aplicaciones gráficas sencillas. </w:t>
+      </w:r>
+    </w:p>
+    <w:p>
+      <w:pPr>
+        <w:rPr>
+          <w:color w:val="1F3864" w:themeColor="accent1" w:themeShade="80"/>
+        </w:rPr>
+      </w:pPr>
+      <w:r>
+        <w:rPr>
+          <w:color w:val="1F3864" w:themeColor="accent1" w:themeShade="80"/>
+        </w:rPr>
+        <w:t xml:space="preserve">Explicar el </w:t>
+      </w:r>
+      <w:proofErr w:type="spellStart"/>
+      <w:r>
+        <w:rPr>
+          <w:color w:val="1F3864" w:themeColor="accent1" w:themeShade="80"/>
+        </w:rPr>
+        <w:t>canvas</w:t>
+      </w:r>
+      <w:proofErr w:type="spellEnd"/>
+      <w:r>
+        <w:rPr>
+          <w:color w:val="1F3864" w:themeColor="accent1" w:themeShade="80"/>
+        </w:rPr>
+        <w:t xml:space="preserve"> menú principal</w:t>
+      </w:r>
+    </w:p>
+    <w:p>
+      <w:pPr>
+        <w:rPr>
+          <w:color w:val="FF0000"/>
+        </w:rPr>
+      </w:pPr>
+      <w:bookmarkStart w:id="0" w:name="_GoBack"/>
+      <w:r>
+        <w:rPr>
+          <w:color w:val="FF0000"/>
+        </w:rPr>
         <w:t xml:space="preserve">c) Se han utilizado las clases necesarias para la conexión y comunicación con dispositivos inalámbricos. </w:t>
       </w:r>
     </w:p>
     <w:p>
-      <w:r>
+      <w:pPr>
+        <w:rPr>
+          <w:color w:val="FF0000"/>
+        </w:rPr>
+      </w:pPr>
+      <w:r>
+        <w:rPr>
+          <w:color w:val="FF0000"/>
+        </w:rPr>
         <w:t xml:space="preserve">d) Se han utilizado las clases necesarias para el intercambio de mensajes de texto y multimedia. </w:t>
       </w:r>
     </w:p>
     <w:p>
-      <w:r>
-        <w:t xml:space="preserve">e) Se han utilizado las clases necesarias para establecer conexiones y comunicaciones HTTP y </w:t>
-      </w:r>
-      <w:r>
-        <w:t>H</w:t>
-      </w:r>
-      <w:r>
-        <w:t xml:space="preserve">TTPS. </w:t>
-      </w:r>
-    </w:p>
-    <w:p>
-      <w:r>
+      <w:pPr>
+        <w:rPr>
+          <w:color w:val="FF0000"/>
+        </w:rPr>
+      </w:pPr>
+      <w:r>
+        <w:rPr>
+          <w:color w:val="FF0000"/>
+        </w:rPr>
+        <w:t xml:space="preserve">e) Se han utilizado las clases necesarias para establecer conexiones y comunicaciones HTTP y HTTPS. </w:t>
+      </w:r>
+    </w:p>
+    <w:p>
+      <w:pPr>
+        <w:rPr>
+          <w:color w:val="FF0000"/>
+        </w:rPr>
+      </w:pPr>
+      <w:r>
+        <w:rPr>
+          <w:color w:val="FF0000"/>
+        </w:rPr>
+        <w:lastRenderedPageBreak/>
         <w:t xml:space="preserve">f) Se han utilizado las clases necesarias para establecer conexiones con almacenes de datos garantizando la persistencia. </w:t>
       </w:r>
     </w:p>
-    <w:p>
-      <w:r>
+    <w:bookmarkEnd w:id="0"/>
+    <w:p>
+      <w:pPr>
+        <w:rPr>
+          <w:color w:val="1F3864" w:themeColor="accent1" w:themeShade="80"/>
+        </w:rPr>
+      </w:pPr>
+      <w:r>
+        <w:rPr>
+          <w:color w:val="1F3864" w:themeColor="accent1" w:themeShade="80"/>
+        </w:rPr>
+        <w:t>Clase para realizar conexión a BBDD</w:t>
+      </w:r>
+    </w:p>
+    <w:p>
+      <w:r>
+        <w:rPr>
+          <w:color w:val="FF0000"/>
+        </w:rPr>
         <w:t xml:space="preserve">g) Se han realizado pruebas de interacción usuario-aplicación para optimizar las aplicaciones desarrolladas a partir de emuladores. </w:t>
       </w:r>
     </w:p>
@@ -1889,8 +1918,48 @@
       </w:r>
     </w:p>
     <w:p>
+      <w:pPr>
+        <w:rPr>
+          <w:color w:val="1F3864" w:themeColor="accent1" w:themeShade="80"/>
+        </w:rPr>
+      </w:pPr>
+      <w:r>
+        <w:rPr>
+          <w:color w:val="1F3864" w:themeColor="accent1" w:themeShade="80"/>
+        </w:rPr>
+        <w:t>Se puede hacer el APK y probar.</w:t>
+      </w:r>
+    </w:p>
+    <w:p>
       <w:r>
         <w:t>i) Se han documentado los procesos necesarios para el desarrollo de las aplicaciones.</w:t>
+      </w:r>
+    </w:p>
+    <w:p>
+      <w:pPr>
+        <w:rPr>
+          <w:color w:val="2F5496" w:themeColor="accent1" w:themeShade="BF"/>
+        </w:rPr>
+      </w:pPr>
+      <w:r>
+        <w:rPr>
+          <w:color w:val="2F5496" w:themeColor="accent1" w:themeShade="BF"/>
+        </w:rPr>
+        <w:t xml:space="preserve">Fotos de captura de </w:t>
+      </w:r>
+      <w:proofErr w:type="gramStart"/>
+      <w:r>
+        <w:rPr>
+          <w:color w:val="2F5496" w:themeColor="accent1" w:themeShade="BF"/>
+        </w:rPr>
+        <w:t>GDD,  foto</w:t>
+      </w:r>
+      <w:proofErr w:type="gramEnd"/>
+      <w:r>
+        <w:rPr>
+          <w:color w:val="2F5496" w:themeColor="accent1" w:themeShade="BF"/>
+        </w:rPr>
+        <w:t xml:space="preserve"> de comentario de código….</w:t>
       </w:r>
     </w:p>
     <w:sectPr>
@@ -1904,7 +1973,7 @@
 </file>
 
 <file path=word/numbering.xml><?xml version="1.0" encoding="utf-8"?>
-<w:numbering xmlns:wpc="http://schemas.microsoft.com/office/word/2010/wordprocessingCanvas" xmlns:cx="http://schemas.microsoft.com/office/drawing/2014/chartex" xmlns:cx1="http://schemas.microsoft.com/office/drawing/2015/9/8/chartex" xmlns:cx2="http://schemas.microsoft.com/office/drawing/2015/10/21/chartex" xmlns:cx3="http://schemas.microsoft.com/office/drawing/2016/5/9/chartex" xmlns:cx4="http://schemas.microsoft.com/office/drawing/2016/5/10/chartex" xmlns:cx5="http://schemas.microsoft.com/office/drawing/2016/5/11/chartex" xmlns:cx6="http://schemas.microsoft.com/office/drawing/2016/5/12/chartex" xmlns:cx7="http://schemas.microsoft.com/office/drawing/2016/5/13/chartex" xmlns:cx8="http://schemas.microsoft.com/office/drawing/2016/5/14/chartex" xmlns:mc="http://schemas.openxmlformats.org/markup-compatibility/2006" xmlns:aink="http://schemas.microsoft.com/office/drawing/2016/ink" xmlns:am3d="http://schemas.microsoft.com/office/drawing/2017/model3d" xmlns:o="urn:schemas-microsoft-com:office:office" xmlns:oel="http://schemas.microsoft.com/office/2019/extlst" xmlns:r="http://schemas.openxmlformats.org/officeDocument/2006/relationships" xmlns:m="http://schemas.openxmlformats.org/officeDocument/2006/math" xmlns:v="urn:schemas-microsoft-com:vml" xmlns:wp14="http://schemas.microsoft.com/office/word/2010/wordprocessingDrawing" xmlns:wp="http://schemas.openxmlformats.org/drawingml/2006/wordprocessingDrawing" xmlns:w10="urn:schemas-microsoft-com:office:word" xmlns:w="http://schemas.openxmlformats.org/wordprocessingml/2006/main" xmlns:w14="http://schemas.microsoft.com/office/word/2010/wordml" xmlns:w15="http://schemas.microsoft.com/office/word/2012/wordml" xmlns:w16cex="http://schemas.microsoft.com/office/word/2018/wordml/cex" xmlns:w16cid="http://schemas.microsoft.com/office/word/2016/wordml/cid" xmlns:w16="http://schemas.microsoft.com/office/word/2018/wordml" xmlns:w16sdtdh="http://schemas.microsoft.com/office/word/2020/wordml/sdtdatahash" xmlns:w16se="http://schemas.microsoft.com/office/word/2015/wordml/symex" xmlns:wpg="http://schemas.microsoft.com/office/word/2010/wordprocessingGroup" xmlns:wpi="http://schemas.microsoft.com/office/word/2010/wordprocessingInk" xmlns:wne="http://schemas.microsoft.com/office/word/2006/wordml" xmlns:wps="http://schemas.microsoft.com/office/word/2010/wordprocessingShape" mc:Ignorable="w14 w15 w16se w16cid w16 w16cex w16sdtdh wp14">
+<w:numbering xmlns:wpc="http://schemas.microsoft.com/office/word/2010/wordprocessingCanvas" xmlns:cx="http://schemas.microsoft.com/office/drawing/2014/chartex" xmlns:mc="http://schemas.openxmlformats.org/markup-compatibility/2006" xmlns:o="urn:schemas-microsoft-com:office:office" xmlns:r="http://schemas.openxmlformats.org/officeDocument/2006/relationships" xmlns:m="http://schemas.openxmlformats.org/officeDocument/2006/math" xmlns:v="urn:schemas-microsoft-com:vml" xmlns:wp14="http://schemas.microsoft.com/office/word/2010/wordprocessingDrawing" xmlns:wp="http://schemas.openxmlformats.org/drawingml/2006/wordprocessingDrawing" xmlns:w10="urn:schemas-microsoft-com:office:word" xmlns:w="http://schemas.openxmlformats.org/wordprocessingml/2006/main" xmlns:w14="http://schemas.microsoft.com/office/word/2010/wordml" xmlns:w15="http://schemas.microsoft.com/office/word/2012/wordml" xmlns:w16se="http://schemas.microsoft.com/office/word/2015/wordml/symex" xmlns:wpg="http://schemas.microsoft.com/office/word/2010/wordprocessingGroup" xmlns:wpi="http://schemas.microsoft.com/office/word/2010/wordprocessingInk" xmlns:wne="http://schemas.microsoft.com/office/word/2006/wordml" xmlns:wps="http://schemas.microsoft.com/office/word/2010/wordprocessingShape" mc:Ignorable="w14 w15 w16se wp14">
   <w:abstractNum w:abstractNumId="0" w15:restartNumberingAfterBreak="0">
     <w:nsid w:val="2B602E57"/>
     <w:multiLevelType w:val="hybridMultilevel"/>
@@ -2244,20 +2313,20 @@
       </w:rPr>
     </w:lvl>
   </w:abstractNum>
-  <w:num w:numId="1" w16cid:durableId="177623291">
+  <w:num w:numId="1">
     <w:abstractNumId w:val="1"/>
   </w:num>
-  <w:num w:numId="2" w16cid:durableId="607541479">
+  <w:num w:numId="2">
     <w:abstractNumId w:val="2"/>
   </w:num>
-  <w:num w:numId="3" w16cid:durableId="1164082268">
+  <w:num w:numId="3">
     <w:abstractNumId w:val="0"/>
   </w:num>
 </w:numbering>
 </file>
 
 <file path=word/styles.xml><?xml version="1.0" encoding="utf-8"?>
-<w:styles xmlns:mc="http://schemas.openxmlformats.org/markup-compatibility/2006" xmlns:r="http://schemas.openxmlformats.org/officeDocument/2006/relationships" xmlns:w="http://schemas.openxmlformats.org/wordprocessingml/2006/main" xmlns:w14="http://schemas.microsoft.com/office/word/2010/wordml" xmlns:w15="http://schemas.microsoft.com/office/word/2012/wordml" xmlns:w16cex="http://schemas.microsoft.com/office/word/2018/wordml/cex" xmlns:w16cid="http://schemas.microsoft.com/office/word/2016/wordml/cid" xmlns:w16="http://schemas.microsoft.com/office/word/2018/wordml" xmlns:w16sdtdh="http://schemas.microsoft.com/office/word/2020/wordml/sdtdatahash" xmlns:w16se="http://schemas.microsoft.com/office/word/2015/wordml/symex" mc:Ignorable="w14 w15 w16se w16cid w16 w16cex w16sdtdh">
+<w:styles xmlns:mc="http://schemas.openxmlformats.org/markup-compatibility/2006" xmlns:r="http://schemas.openxmlformats.org/officeDocument/2006/relationships" xmlns:w="http://schemas.openxmlformats.org/wordprocessingml/2006/main" xmlns:w14="http://schemas.microsoft.com/office/word/2010/wordml" xmlns:w15="http://schemas.microsoft.com/office/word/2012/wordml" xmlns:w16se="http://schemas.microsoft.com/office/word/2015/wordml/symex" mc:Ignorable="w14 w15 w16se">
   <w:docDefaults>
     <w:rPrDefault>
       <w:rPr>
@@ -2275,7 +2344,7 @@
       </w:pPr>
     </w:pPrDefault>
   </w:docDefaults>
-  <w:latentStyles w:defLockedState="0" w:defUIPriority="99" w:defSemiHidden="0" w:defUnhideWhenUsed="0" w:defQFormat="0" w:count="376">
+  <w:latentStyles w:defLockedState="0" w:defUIPriority="99" w:defSemiHidden="0" w:defUnhideWhenUsed="0" w:defQFormat="0" w:count="371">
     <w:lsdException w:name="Normal" w:uiPriority="0" w:qFormat="1"/>
     <w:lsdException w:name="heading 1" w:uiPriority="9" w:qFormat="1"/>
     <w:lsdException w:name="heading 2" w:semiHidden="1" w:uiPriority="9" w:unhideWhenUsed="1" w:qFormat="1"/>
@@ -2647,11 +2716,6 @@
     <w:lsdException w:name="List Table 5 Dark Accent 6" w:uiPriority="50"/>
     <w:lsdException w:name="List Table 6 Colorful Accent 6" w:uiPriority="51"/>
     <w:lsdException w:name="List Table 7 Colorful Accent 6" w:uiPriority="52"/>
-    <w:lsdException w:name="Mention" w:semiHidden="1" w:unhideWhenUsed="1"/>
-    <w:lsdException w:name="Smart Hyperlink" w:semiHidden="1" w:unhideWhenUsed="1"/>
-    <w:lsdException w:name="Hashtag" w:semiHidden="1" w:unhideWhenUsed="1"/>
-    <w:lsdException w:name="Unresolved Mention" w:semiHidden="1" w:unhideWhenUsed="1"/>
-    <w:lsdException w:name="Smart Link" w:semiHidden="1" w:unhideWhenUsed="1"/>
   </w:latentStyles>
   <w:style w:type="paragraph" w:default="1" w:styleId="Normal">
     <w:name w:val="Normal"/>
@@ -2714,7 +2778,7 @@
       <w:u w:val="single"/>
     </w:rPr>
   </w:style>
-  <w:style w:type="character" w:styleId="Mencinsinresolver">
+  <w:style w:type="character" w:customStyle="1" w:styleId="UnresolvedMention">
     <w:name w:val="Unresolved Mention"/>
     <w:basedOn w:val="Fuentedeprrafopredeter"/>
     <w:uiPriority w:val="99"/>
@@ -3185,7 +3249,7 @@
 </file>
 
 <file path=customXml/itemProps1.xml><?xml version="1.0" encoding="utf-8"?>
-<ds:datastoreItem xmlns:ds="http://schemas.openxmlformats.org/officeDocument/2006/customXml" ds:itemID="{AB61646F-1718-4CFC-97D8-B957413793E6}">
+<ds:datastoreItem xmlns:ds="http://schemas.openxmlformats.org/officeDocument/2006/customXml" ds:itemID="{0A008AF6-C361-42AE-B9DF-B71245AF82A3}">
   <ds:schemaRefs>
     <ds:schemaRef ds:uri="http://schemas.openxmlformats.org/officeDocument/2006/bibliography"/>
   </ds:schemaRefs>

</xml_diff>

<commit_message>
PMDM / RA1 y  RA2 documentación
</commit_message>
<xml_diff>
--- a/PMDM/RA1_RA2.docx
+++ b/PMDM/RA1_RA2.docx
@@ -67,16 +67,16 @@
         <mc:AlternateContent>
           <mc:Choice Requires="wpg">
             <w:drawing>
-              <wp:anchor distT="0" distB="0" distL="114300" distR="114300" simplePos="0" relativeHeight="251659264" behindDoc="0" locked="0" layoutInCell="1" allowOverlap="1" wp14:anchorId="26DCA951" wp14:editId="4C3AFBB3">
+              <wp:anchor distT="0" distB="0" distL="114300" distR="114300" simplePos="0" relativeHeight="251654144" behindDoc="0" locked="0" layoutInCell="1" allowOverlap="1" wp14:anchorId="26DCA951" wp14:editId="13D2F1AF">
                 <wp:simplePos x="0" y="0"/>
                 <wp:positionH relativeFrom="margin">
-                  <wp:align>right</wp:align>
+                  <wp:posOffset>2715895</wp:posOffset>
                 </wp:positionH>
                 <wp:positionV relativeFrom="paragraph">
-                  <wp:posOffset>43649</wp:posOffset>
+                  <wp:posOffset>158115</wp:posOffset>
                 </wp:positionV>
-                <wp:extent cx="2861945" cy="1824990"/>
-                <wp:effectExtent l="0" t="0" r="0" b="3810"/>
+                <wp:extent cx="2682240" cy="1710690"/>
+                <wp:effectExtent l="0" t="0" r="3810" b="3810"/>
                 <wp:wrapSquare wrapText="bothSides"/>
                 <wp:docPr id="1364885930" name="Grupo 1"/>
                 <wp:cNvGraphicFramePr/>
@@ -87,7 +87,7 @@
                       <wpg:grpSpPr>
                         <a:xfrm>
                           <a:off x="0" y="0"/>
-                          <a:ext cx="2861945" cy="1824990"/>
+                          <a:ext cx="2682240" cy="1710690"/>
                           <a:chOff x="0" y="0"/>
                           <a:chExt cx="3129915" cy="1996026"/>
                         </a:xfrm>
@@ -189,7 +189,7 @@
           </mc:Choice>
           <mc:Fallback>
             <w:pict>
-              <v:group w14:anchorId="26DCA951" id="Grupo 1" o:spid="_x0000_s1026" style="position:absolute;margin-left:174.15pt;margin-top:3.45pt;width:225.35pt;height:143.7pt;z-index:251659264;mso-position-horizontal:right;mso-position-horizontal-relative:margin;mso-width-relative:margin;mso-height-relative:margin" coordsize="31299,19960" o:gfxdata="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">
+              <v:group w14:anchorId="26DCA951" id="Grupo 1" o:spid="_x0000_s1026" style="position:absolute;margin-left:213.85pt;margin-top:12.45pt;width:211.2pt;height:134.7pt;z-index:251654144;mso-position-horizontal-relative:margin;mso-width-relative:margin;mso-height-relative:margin" coordsize="31299,19960" o:gfxdata="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">
                 <v:shapetype id="_x0000_t75" coordsize="21600,21600" o:spt="75" o:preferrelative="t" path="m@4@5l@4@11@9@11@9@5xe" filled="f" stroked="f">
                   <v:stroke joinstyle="miter"/>
                   <v:formulas>
@@ -318,6 +318,88 @@
       </w:pPr>
       <w:r>
         <w:rPr>
+          <w:noProof/>
+        </w:rPr>
+        <w:drawing>
+          <wp:anchor distT="0" distB="0" distL="114300" distR="114300" simplePos="0" relativeHeight="251663360" behindDoc="1" locked="0" layoutInCell="1" allowOverlap="1" wp14:anchorId="7F464D68" wp14:editId="3519D034">
+            <wp:simplePos x="0" y="0"/>
+            <wp:positionH relativeFrom="margin">
+              <wp:align>right</wp:align>
+            </wp:positionH>
+            <wp:positionV relativeFrom="paragraph">
+              <wp:posOffset>213995</wp:posOffset>
+            </wp:positionV>
+            <wp:extent cx="1390650" cy="749935"/>
+            <wp:effectExtent l="0" t="0" r="0" b="0"/>
+            <wp:wrapTight wrapText="bothSides">
+              <wp:wrapPolygon edited="0">
+                <wp:start x="0" y="0"/>
+                <wp:lineTo x="0" y="20850"/>
+                <wp:lineTo x="21304" y="20850"/>
+                <wp:lineTo x="21304" y="0"/>
+                <wp:lineTo x="0" y="0"/>
+              </wp:wrapPolygon>
+            </wp:wrapTight>
+            <wp:docPr id="1343382464" name="Imagen 2" descr="Los principales beneficios más importantes del desarrollo nativo de iOS con  Swift | by Andres Felipe Ocampo | Medium"/>
+            <wp:cNvGraphicFramePr>
+              <a:graphicFrameLocks xmlns:a="http://schemas.openxmlformats.org/drawingml/2006/main" noChangeAspect="1"/>
+            </wp:cNvGraphicFramePr>
+            <a:graphic xmlns:a="http://schemas.openxmlformats.org/drawingml/2006/main">
+              <a:graphicData uri="http://schemas.openxmlformats.org/drawingml/2006/picture">
+                <pic:pic xmlns:pic="http://schemas.openxmlformats.org/drawingml/2006/picture">
+                  <pic:nvPicPr>
+                    <pic:cNvPr id="0" name="Picture 1" descr="Los principales beneficios más importantes del desarrollo nativo de iOS con  Swift | by Andres Felipe Ocampo | Medium"/>
+                    <pic:cNvPicPr>
+                      <a:picLocks noChangeAspect="1" noChangeArrowheads="1"/>
+                    </pic:cNvPicPr>
+                  </pic:nvPicPr>
+                  <pic:blipFill>
+                    <a:blip r:embed="rId8" cstate="print">
+                      <a:extLst>
+                        <a:ext uri="{28A0092B-C50C-407E-A947-70E740481C1C}">
+                          <a14:useLocalDpi xmlns:a14="http://schemas.microsoft.com/office/drawing/2010/main" val="0"/>
+                        </a:ext>
+                      </a:extLst>
+                    </a:blip>
+                    <a:srcRect/>
+                    <a:stretch>
+                      <a:fillRect/>
+                    </a:stretch>
+                  </pic:blipFill>
+                  <pic:spPr bwMode="auto">
+                    <a:xfrm>
+                      <a:off x="0" y="0"/>
+                      <a:ext cx="1390650" cy="749935"/>
+                    </a:xfrm>
+                    <a:prstGeom prst="rect">
+                      <a:avLst/>
+                    </a:prstGeom>
+                    <a:noFill/>
+                    <a:ln>
+                      <a:noFill/>
+                    </a:ln>
+                  </pic:spPr>
+                </pic:pic>
+              </a:graphicData>
+            </a:graphic>
+            <wp14:sizeRelH relativeFrom="margin">
+              <wp14:pctWidth>0</wp14:pctWidth>
+            </wp14:sizeRelH>
+            <wp14:sizeRelV relativeFrom="margin">
+              <wp14:pctHeight>0</wp14:pctHeight>
+            </wp14:sizeRelV>
+          </wp:anchor>
+        </w:drawing>
+      </w:r>
+    </w:p>
+    <w:p>
+      <w:pPr>
+        <w:rPr>
+          <w:color w:val="1F3864" w:themeColor="accent1" w:themeShade="80"/>
+        </w:rPr>
+      </w:pPr>
+      <w:r>
+        <w:rPr>
           <w:b/>
           <w:bCs/>
           <w:color w:val="1F3864" w:themeColor="accent1" w:themeShade="80"/>
@@ -352,15 +434,109 @@
         <w:rPr>
           <w:color w:val="1F3864" w:themeColor="accent1" w:themeShade="80"/>
         </w:rPr>
-        <w:t xml:space="preserve"> se utiliza este lenguaje de programación ofrecido por Apple para el desarrollo de aplicaciones que funcionen en sus plataformas: iOS, macOS, tvOS, watchOS y iPadOS.</w:t>
-      </w:r>
-    </w:p>
-    <w:p>
-      <w:pPr>
-        <w:rPr>
-          <w:color w:val="1F3864" w:themeColor="accent1" w:themeShade="80"/>
-        </w:rPr>
-      </w:pPr>
+        <w:t xml:space="preserve"> se utiliza este lenguaje de programación ofrecido por Apple para </w:t>
+      </w:r>
+      <w:r>
+        <w:rPr>
+          <w:color w:val="1F3864" w:themeColor="accent1" w:themeShade="80"/>
+        </w:rPr>
+        <w:t xml:space="preserve"> </w:t>
+      </w:r>
+      <w:r>
+        <w:rPr>
+          <w:color w:val="1F3864" w:themeColor="accent1" w:themeShade="80"/>
+        </w:rPr>
+        <w:t>el desarrollo de aplicaciones que funcionen en sus plataformas: iOS, macOS, tvOS, watchOS y iPadOS.</w:t>
+      </w:r>
+    </w:p>
+    <w:p>
+      <w:pPr>
+        <w:rPr>
+          <w:color w:val="1F3864" w:themeColor="accent1" w:themeShade="80"/>
+        </w:rPr>
+      </w:pPr>
+    </w:p>
+    <w:p>
+      <w:pPr>
+        <w:rPr>
+          <w:color w:val="1F3864" w:themeColor="accent1" w:themeShade="80"/>
+        </w:rPr>
+      </w:pPr>
+      <w:r>
+        <w:rPr>
+          <w:noProof/>
+        </w:rPr>
+        <w:drawing>
+          <wp:anchor distT="0" distB="0" distL="114300" distR="114300" simplePos="0" relativeHeight="251664384" behindDoc="1" locked="0" layoutInCell="1" allowOverlap="1" wp14:anchorId="780205F0" wp14:editId="3A553A80">
+            <wp:simplePos x="0" y="0"/>
+            <wp:positionH relativeFrom="margin">
+              <wp:posOffset>-7620</wp:posOffset>
+            </wp:positionH>
+            <wp:positionV relativeFrom="paragraph">
+              <wp:posOffset>134620</wp:posOffset>
+            </wp:positionV>
+            <wp:extent cx="1906905" cy="428625"/>
+            <wp:effectExtent l="0" t="0" r="0" b="9525"/>
+            <wp:wrapTight wrapText="bothSides">
+              <wp:wrapPolygon edited="0">
+                <wp:start x="0" y="0"/>
+                <wp:lineTo x="0" y="21120"/>
+                <wp:lineTo x="21363" y="21120"/>
+                <wp:lineTo x="21363" y="0"/>
+                <wp:lineTo x="0" y="0"/>
+              </wp:wrapPolygon>
+            </wp:wrapTight>
+            <wp:docPr id="1645507798" name="Imagen 4" descr="Dibujo en blanco y negro&#10;&#10;Descripción generada automáticamente con confianza media"/>
+            <wp:cNvGraphicFramePr>
+              <a:graphicFrameLocks xmlns:a="http://schemas.openxmlformats.org/drawingml/2006/main" noChangeAspect="1"/>
+            </wp:cNvGraphicFramePr>
+            <a:graphic xmlns:a="http://schemas.openxmlformats.org/drawingml/2006/main">
+              <a:graphicData uri="http://schemas.openxmlformats.org/drawingml/2006/picture">
+                <pic:pic xmlns:pic="http://schemas.openxmlformats.org/drawingml/2006/picture">
+                  <pic:nvPicPr>
+                    <pic:cNvPr id="1645507798" name="Imagen 4" descr="Dibujo en blanco y negro&#10;&#10;Descripción generada automáticamente con confianza media"/>
+                    <pic:cNvPicPr>
+                      <a:picLocks noChangeAspect="1" noChangeArrowheads="1"/>
+                    </pic:cNvPicPr>
+                  </pic:nvPicPr>
+                  <pic:blipFill>
+                    <a:blip r:embed="rId9" cstate="print">
+                      <a:extLst>
+                        <a:ext uri="{28A0092B-C50C-407E-A947-70E740481C1C}">
+                          <a14:useLocalDpi xmlns:a14="http://schemas.microsoft.com/office/drawing/2010/main" val="0"/>
+                        </a:ext>
+                      </a:extLst>
+                    </a:blip>
+                    <a:srcRect/>
+                    <a:stretch>
+                      <a:fillRect/>
+                    </a:stretch>
+                  </pic:blipFill>
+                  <pic:spPr bwMode="auto">
+                    <a:xfrm>
+                      <a:off x="0" y="0"/>
+                      <a:ext cx="1906905" cy="428625"/>
+                    </a:xfrm>
+                    <a:prstGeom prst="rect">
+                      <a:avLst/>
+                    </a:prstGeom>
+                    <a:noFill/>
+                    <a:ln>
+                      <a:noFill/>
+                    </a:ln>
+                  </pic:spPr>
+                </pic:pic>
+              </a:graphicData>
+            </a:graphic>
+            <wp14:sizeRelH relativeFrom="margin">
+              <wp14:pctWidth>0</wp14:pctWidth>
+            </wp14:sizeRelH>
+            <wp14:sizeRelV relativeFrom="margin">
+              <wp14:pctHeight>0</wp14:pctHeight>
+            </wp14:sizeRelV>
+          </wp:anchor>
+        </w:drawing>
+      </w:r>
       <w:r>
         <w:rPr>
           <w:b/>
@@ -379,8 +555,27 @@
         <w:rPr>
           <w:color w:val="1F3864" w:themeColor="accent1" w:themeShade="80"/>
         </w:rPr>
-        <w:t xml:space="preserve">ste lenguaje permite crear apps nativas de alta calidad y gran rendimiento en todas las plataformas soportadas por Android: smartphones, televisores, relojes, etc. </w:t>
-      </w:r>
+        <w:t xml:space="preserve">ste lenguaje permite crear apps nativas de alta calidad y </w:t>
+      </w:r>
+      <w:r>
+        <w:rPr>
+          <w:color w:val="1F3864" w:themeColor="accent1" w:themeShade="80"/>
+        </w:rPr>
+        <w:t xml:space="preserve"> </w:t>
+      </w:r>
+      <w:r>
+        <w:rPr>
+          <w:color w:val="1F3864" w:themeColor="accent1" w:themeShade="80"/>
+        </w:rPr>
+        <w:t xml:space="preserve">gran rendimiento en todas las plataformas soportadas por Android: smartphones, televisores, relojes, etc. </w:t>
+      </w:r>
+    </w:p>
+    <w:p>
+      <w:pPr>
+        <w:rPr>
+          <w:color w:val="1F3864" w:themeColor="accent1" w:themeShade="80"/>
+        </w:rPr>
+      </w:pPr>
     </w:p>
     <w:p>
       <w:pPr>
@@ -407,6 +602,13 @@
         </w:rPr>
         <w:t xml:space="preserve">Para evitar esta duplicidad de trabajo se desarrollaron otras tecnologías para poder portar a ambos SO </w:t>
       </w:r>
+    </w:p>
+    <w:p>
+      <w:pPr>
+        <w:rPr>
+          <w:color w:val="1F3864" w:themeColor="accent1" w:themeShade="80"/>
+        </w:rPr>
+      </w:pPr>
     </w:p>
     <w:p>
       <w:pPr>
@@ -462,6 +664,7 @@
           <w:bCs/>
           <w:color w:val="1F3864" w:themeColor="accent1" w:themeShade="80"/>
         </w:rPr>
+        <w:lastRenderedPageBreak/>
         <w:t xml:space="preserve">React Native: </w:t>
       </w:r>
       <w:r>
@@ -487,7 +690,6 @@
     <w:p/>
     <w:p>
       <w:r>
-        <w:lastRenderedPageBreak/>
         <w:t>d) Se han instalado, configurado y utilizado entornos de trabajo para el desarrollo de aplicaciones para dispositivos móviles.</w:t>
       </w:r>
     </w:p>
@@ -506,22 +708,22 @@
         <mc:AlternateContent>
           <mc:Choice Requires="wpg">
             <w:drawing>
-              <wp:anchor distT="0" distB="0" distL="114300" distR="114300" simplePos="0" relativeHeight="251663360" behindDoc="0" locked="0" layoutInCell="1" allowOverlap="1" wp14:anchorId="072E32C6" wp14:editId="36ADD39A">
+              <wp:anchor distT="0" distB="0" distL="114300" distR="114300" simplePos="0" relativeHeight="251658240" behindDoc="1" locked="0" layoutInCell="1" allowOverlap="1" wp14:anchorId="072E32C6" wp14:editId="1E8E75DB">
                 <wp:simplePos x="0" y="0"/>
                 <wp:positionH relativeFrom="margin">
                   <wp:align>right</wp:align>
                 </wp:positionH>
                 <wp:positionV relativeFrom="paragraph">
-                  <wp:posOffset>5715</wp:posOffset>
+                  <wp:posOffset>116205</wp:posOffset>
                 </wp:positionV>
-                <wp:extent cx="3220085" cy="2337435"/>
-                <wp:effectExtent l="0" t="0" r="0" b="5715"/>
+                <wp:extent cx="2576830" cy="1870710"/>
+                <wp:effectExtent l="0" t="0" r="0" b="0"/>
                 <wp:wrapTight wrapText="bothSides">
                   <wp:wrapPolygon edited="0">
                     <wp:start x="0" y="0"/>
-                    <wp:lineTo x="0" y="21477"/>
-                    <wp:lineTo x="21468" y="21477"/>
-                    <wp:lineTo x="21468" y="0"/>
+                    <wp:lineTo x="0" y="21336"/>
+                    <wp:lineTo x="21398" y="21336"/>
+                    <wp:lineTo x="21398" y="0"/>
                     <wp:lineTo x="0" y="0"/>
                   </wp:wrapPolygon>
                 </wp:wrapTight>
@@ -534,7 +736,7 @@
                       <wpg:grpSpPr>
                         <a:xfrm>
                           <a:off x="0" y="0"/>
-                          <a:ext cx="3220085" cy="2337435"/>
+                          <a:ext cx="2576830" cy="1870710"/>
                           <a:chOff x="0" y="0"/>
                           <a:chExt cx="3220085" cy="2337435"/>
                         </a:xfrm>
@@ -547,7 +749,7 @@
                           </pic:cNvPicPr>
                         </pic:nvPicPr>
                         <pic:blipFill>
-                          <a:blip r:embed="rId8" cstate="print">
+                          <a:blip r:embed="rId10" cstate="print">
                             <a:extLst>
                               <a:ext uri="{28A0092B-C50C-407E-A947-70E740481C1C}">
                                 <a14:useLocalDpi xmlns:a14="http://schemas.microsoft.com/office/drawing/2010/main" val="0"/>
@@ -616,23 +818,29 @@
                           <a:prstTxWarp prst="textNoShape">
                             <a:avLst/>
                           </a:prstTxWarp>
-                          <a:spAutoFit/>
+                          <a:noAutofit/>
                         </wps:bodyPr>
                       </wps:wsp>
                     </wpg:wgp>
                   </a:graphicData>
                 </a:graphic>
+                <wp14:sizeRelH relativeFrom="margin">
+                  <wp14:pctWidth>0</wp14:pctWidth>
+                </wp14:sizeRelH>
+                <wp14:sizeRelV relativeFrom="margin">
+                  <wp14:pctHeight>0</wp14:pctHeight>
+                </wp14:sizeRelV>
               </wp:anchor>
             </w:drawing>
           </mc:Choice>
           <mc:Fallback>
             <w:pict>
-              <v:group w14:anchorId="072E32C6" id="Grupo 2" o:spid="_x0000_s1029" style="position:absolute;margin-left:202.35pt;margin-top:.45pt;width:253.55pt;height:184.05pt;z-index:251663360;mso-position-horizontal:right;mso-position-horizontal-relative:margin" coordsize="32200,23374" o:gfxdata="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">
-                <v:shape id="Imagen 1" o:spid="_x0000_s1030" type="#_x0000_t75" style="position:absolute;width:32200;height:18783;visibility:visible;mso-wrap-style:square" o:gfxdata="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">
-                  <v:imagedata r:id="rId9" o:title=""/>
+              <v:group w14:anchorId="072E32C6" id="Grupo 2" o:spid="_x0000_s1029" style="position:absolute;margin-left:151.7pt;margin-top:9.15pt;width:202.9pt;height:147.3pt;z-index:-251658240;mso-position-horizontal:right;mso-position-horizontal-relative:margin;mso-width-relative:margin;mso-height-relative:margin" coordsize="32200,23374" o:gfxdata="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">
+                <v:shape id="Imagen 1" o:spid="_x0000_s1030" type="#_x0000_t75" style="position:absolute;width:32200;height:18783;visibility:visible;mso-wrap-style:square" o:gfxdata="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">
+                  <v:imagedata r:id="rId11" o:title=""/>
                 </v:shape>
-                <v:shape id="Cuadro de texto 1" o:spid="_x0000_s1031" type="#_x0000_t202" style="position:absolute;top:19316;width:32200;height:4058;visibility:visible;mso-wrap-style:square;v-text-anchor:top" o:gfxdata="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" stroked="f">
-                  <v:textbox style="mso-fit-shape-to-text:t" inset="0,0,0,0">
+                <v:shape id="Cuadro de texto 1" o:spid="_x0000_s1031" type="#_x0000_t202" style="position:absolute;top:19316;width:32200;height:4058;visibility:visible;mso-wrap-style:square;v-text-anchor:top" o:gfxdata="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" stroked="f">
+                  <v:textbox inset="0,0,0,0">
                     <w:txbxContent>
                       <w:p>
                         <w:pPr>
@@ -789,35 +997,204 @@
         <w:rPr>
           <w:b/>
           <w:bCs/>
-          <w:color w:val="1F3864" w:themeColor="accent1" w:themeShade="80"/>
-        </w:rPr>
-        <w:t>Xcode</w:t>
-      </w:r>
-      <w:r>
-        <w:rPr>
-          <w:color w:val="1F3864" w:themeColor="accent1" w:themeShade="80"/>
-        </w:rPr>
-        <w:t>:</w:t>
-      </w:r>
-      <w:r>
-        <w:rPr>
-          <w:color w:val="1F3864" w:themeColor="accent1" w:themeShade="80"/>
-        </w:rPr>
-        <w:t xml:space="preserve"> es un IDE de uso común para los sistemas operativos macOS. Utilizando este IDE, los desarrolladores pueden desarrollar software o aplicaciones en Mac que pueden utilizarse en iOS, iPadOS, macOS, tvOS y watchOS</w:t>
-      </w:r>
-    </w:p>
-    <w:p>
-      <w:pPr>
-        <w:rPr>
-          <w:color w:val="1F3864" w:themeColor="accent1" w:themeShade="80"/>
-        </w:rPr>
-      </w:pPr>
+          <w:noProof/>
+          <w:color w:val="1F3864" w:themeColor="accent1" w:themeShade="80"/>
+        </w:rPr>
+        <mc:AlternateContent>
+          <mc:Choice Requires="wpg">
+            <w:drawing>
+              <wp:anchor distT="0" distB="0" distL="114300" distR="114300" simplePos="0" relativeHeight="251662336" behindDoc="1" locked="0" layoutInCell="1" allowOverlap="1" wp14:anchorId="65665CCE" wp14:editId="5A4C1DA3">
+                <wp:simplePos x="0" y="0"/>
+                <wp:positionH relativeFrom="margin">
+                  <wp:posOffset>2787015</wp:posOffset>
+                </wp:positionH>
+                <wp:positionV relativeFrom="paragraph">
+                  <wp:posOffset>434975</wp:posOffset>
+                </wp:positionV>
+                <wp:extent cx="2612390" cy="1786890"/>
+                <wp:effectExtent l="0" t="0" r="0" b="3810"/>
+                <wp:wrapTight wrapText="bothSides">
+                  <wp:wrapPolygon edited="0">
+                    <wp:start x="0" y="0"/>
+                    <wp:lineTo x="0" y="21416"/>
+                    <wp:lineTo x="21421" y="21416"/>
+                    <wp:lineTo x="21421" y="0"/>
+                    <wp:lineTo x="0" y="0"/>
+                  </wp:wrapPolygon>
+                </wp:wrapTight>
+                <wp:docPr id="1288246177" name="Grupo 1"/>
+                <wp:cNvGraphicFramePr/>
+                <a:graphic xmlns:a="http://schemas.openxmlformats.org/drawingml/2006/main">
+                  <a:graphicData uri="http://schemas.microsoft.com/office/word/2010/wordprocessingGroup">
+                    <wpg:wgp>
+                      <wpg:cNvGrpSpPr/>
+                      <wpg:grpSpPr>
+                        <a:xfrm>
+                          <a:off x="0" y="0"/>
+                          <a:ext cx="2612390" cy="1786890"/>
+                          <a:chOff x="0" y="0"/>
+                          <a:chExt cx="2612390" cy="1786890"/>
+                        </a:xfrm>
+                      </wpg:grpSpPr>
+                      <pic:pic xmlns:pic="http://schemas.openxmlformats.org/drawingml/2006/picture">
+                        <pic:nvPicPr>
+                          <pic:cNvPr id="1030814213" name="Imagen 1"/>
+                          <pic:cNvPicPr>
+                            <a:picLocks noChangeAspect="1"/>
+                          </pic:cNvPicPr>
+                        </pic:nvPicPr>
+                        <pic:blipFill>
+                          <a:blip r:embed="rId12" cstate="print">
+                            <a:extLst>
+                              <a:ext uri="{28A0092B-C50C-407E-A947-70E740481C1C}">
+                                <a14:useLocalDpi xmlns:a14="http://schemas.microsoft.com/office/drawing/2010/main" val="0"/>
+                              </a:ext>
+                            </a:extLst>
+                          </a:blip>
+                          <a:stretch>
+                            <a:fillRect/>
+                          </a:stretch>
+                        </pic:blipFill>
+                        <pic:spPr>
+                          <a:xfrm>
+                            <a:off x="0" y="0"/>
+                            <a:ext cx="2612390" cy="1323975"/>
+                          </a:xfrm>
+                          <a:prstGeom prst="rect">
+                            <a:avLst/>
+                          </a:prstGeom>
+                        </pic:spPr>
+                      </pic:pic>
+                      <wps:wsp>
+                        <wps:cNvPr id="125063727" name="Cuadro de texto 1"/>
+                        <wps:cNvSpPr txBox="1"/>
+                        <wps:spPr>
+                          <a:xfrm>
+                            <a:off x="0" y="1381125"/>
+                            <a:ext cx="2612390" cy="405765"/>
+                          </a:xfrm>
+                          <a:prstGeom prst="rect">
+                            <a:avLst/>
+                          </a:prstGeom>
+                          <a:solidFill>
+                            <a:prstClr val="white"/>
+                          </a:solidFill>
+                          <a:ln>
+                            <a:noFill/>
+                          </a:ln>
+                        </wps:spPr>
+                        <wps:txbx>
+                          <w:txbxContent>
+                            <w:p>
+                              <w:pPr>
+                                <w:pStyle w:val="Descripcin"/>
+                                <w:rPr>
+                                  <w:color w:val="1F3864" w:themeColor="accent1" w:themeShade="80"/>
+                                </w:rPr>
+                              </w:pPr>
+                              <w:r>
+                                <w:t xml:space="preserve">Ilustración </w:t>
+                              </w:r>
+                              <w:fldSimple w:instr=" SEQ Ilustración \* ARABIC ">
+                                <w:r>
+                                  <w:rPr>
+                                    <w:noProof/>
+                                  </w:rPr>
+                                  <w:t>3</w:t>
+                                </w:r>
+                              </w:fldSimple>
+                              <w:r>
+                                <w:t xml:space="preserve"> Imagen del desarrollo del Pong como primer proyecto de clases</w:t>
+                              </w:r>
+                            </w:p>
+                          </w:txbxContent>
+                        </wps:txbx>
+                        <wps:bodyPr rot="0" spcFirstLastPara="0" vertOverflow="overflow" horzOverflow="overflow" vert="horz" wrap="square" lIns="0" tIns="0" rIns="0" bIns="0" numCol="1" spcCol="0" rtlCol="0" fromWordArt="0" anchor="t" anchorCtr="0" forceAA="0" compatLnSpc="1">
+                          <a:prstTxWarp prst="textNoShape">
+                            <a:avLst/>
+                          </a:prstTxWarp>
+                          <a:spAutoFit/>
+                        </wps:bodyPr>
+                      </wps:wsp>
+                    </wpg:wgp>
+                  </a:graphicData>
+                </a:graphic>
+              </wp:anchor>
+            </w:drawing>
+          </mc:Choice>
+          <mc:Fallback>
+            <w:pict>
+              <v:group w14:anchorId="65665CCE" id="_x0000_s1032" style="position:absolute;margin-left:219.45pt;margin-top:34.25pt;width:205.7pt;height:140.7pt;z-index:-251654144;mso-position-horizontal-relative:margin" coordsize="26123,17868" o:gfxdata="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">
+                <v:shape id="Imagen 1" o:spid="_x0000_s1033" type="#_x0000_t75" style="position:absolute;width:26123;height:13239;visibility:visible;mso-wrap-style:square" o:gfxdata="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">
+                  <v:imagedata r:id="rId13" o:title=""/>
+                </v:shape>
+                <v:shape id="Cuadro de texto 1" o:spid="_x0000_s1034" type="#_x0000_t202" style="position:absolute;top:13811;width:26123;height:4057;visibility:visible;mso-wrap-style:square;v-text-anchor:top" o:gfxdata="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" stroked="f">
+                  <v:textbox style="mso-fit-shape-to-text:t" inset="0,0,0,0">
+                    <w:txbxContent>
+                      <w:p>
+                        <w:pPr>
+                          <w:pStyle w:val="Descripcin"/>
+                          <w:rPr>
+                            <w:color w:val="1F3864" w:themeColor="accent1" w:themeShade="80"/>
+                          </w:rPr>
+                        </w:pPr>
+                        <w:r>
+                          <w:t xml:space="preserve">Ilustración </w:t>
+                        </w:r>
+                        <w:fldSimple w:instr=" SEQ Ilustración \* ARABIC ">
+                          <w:r>
+                            <w:rPr>
+                              <w:noProof/>
+                            </w:rPr>
+                            <w:t>3</w:t>
+                          </w:r>
+                        </w:fldSimple>
+                        <w:r>
+                          <w:t xml:space="preserve"> Imagen del desarrollo del Pong como primer proyecto de clases</w:t>
+                        </w:r>
+                      </w:p>
+                    </w:txbxContent>
+                  </v:textbox>
+                </v:shape>
+                <w10:wrap type="tight" anchorx="margin"/>
+              </v:group>
+            </w:pict>
+          </mc:Fallback>
+        </mc:AlternateContent>
+      </w:r>
       <w:r>
         <w:rPr>
           <w:b/>
           <w:bCs/>
           <w:color w:val="1F3864" w:themeColor="accent1" w:themeShade="80"/>
         </w:rPr>
+        <w:t>Xcode</w:t>
+      </w:r>
+      <w:r>
+        <w:rPr>
+          <w:color w:val="1F3864" w:themeColor="accent1" w:themeShade="80"/>
+        </w:rPr>
+        <w:t>:</w:t>
+      </w:r>
+      <w:r>
+        <w:rPr>
+          <w:color w:val="1F3864" w:themeColor="accent1" w:themeShade="80"/>
+        </w:rPr>
+        <w:t xml:space="preserve"> es un IDE de uso común para los sistemas operativos macOS. Utilizando este IDE, los desarrolladores pueden desarrollar software o aplicaciones en Mac que pueden utilizarse en iOS, iPadOS, macOS, tvOS y watchOS</w:t>
+      </w:r>
+    </w:p>
+    <w:p>
+      <w:pPr>
+        <w:rPr>
+          <w:color w:val="1F3864" w:themeColor="accent1" w:themeShade="80"/>
+        </w:rPr>
+      </w:pPr>
+      <w:r>
+        <w:rPr>
+          <w:b/>
+          <w:bCs/>
+          <w:color w:val="1F3864" w:themeColor="accent1" w:themeShade="80"/>
+        </w:rPr>
         <w:t>Unity</w:t>
       </w:r>
       <w:r>
@@ -855,6 +1232,12 @@
           <w:color w:val="1F3864" w:themeColor="accent1" w:themeShade="80"/>
         </w:rPr>
         <w:t>.</w:t>
+      </w:r>
+      <w:r>
+        <w:rPr>
+          <w:noProof/>
+        </w:rPr>
+        <w:t xml:space="preserve"> </w:t>
       </w:r>
     </w:p>
     <w:p>
@@ -958,7 +1341,14 @@
         <w:rPr>
           <w:color w:val="1F3864" w:themeColor="accent1" w:themeShade="80"/>
         </w:rPr>
-        <w:t xml:space="preserve">Teléfonos inteligentes o smartphones. Podemos decir que son como teléfonos móviles convencionales pero construidos sobre una estructura informática móvil, que les proporciona mayor capacidad de almacenamiento y de procesamiento. Se asemejan bastante a un ordenador. Son usados a menudo tanto para el entretenimiento como herramientas de trabajo. </w:t>
+        <w:t xml:space="preserve">Teléfonos inteligentes o smartphones. Podemos decir que son como teléfonos móviles convencionales pero construidos sobre una estructura informática móvil, que les proporciona mayor capacidad de almacenamiento y de </w:t>
+      </w:r>
+      <w:r>
+        <w:rPr>
+          <w:color w:val="1F3864" w:themeColor="accent1" w:themeShade="80"/>
+        </w:rPr>
+        <w:lastRenderedPageBreak/>
+        <w:t xml:space="preserve">procesamiento. Se asemejan bastante a un ordenador. Son usados a menudo tanto para el entretenimiento como herramientas de trabajo. </w:t>
       </w:r>
     </w:p>
     <w:p>
@@ -1019,15 +1409,6 @@
     </w:p>
     <w:p>
       <w:pPr>
-        <w:pStyle w:val="Prrafodelista"/>
-        <w:ind w:left="1416"/>
-        <w:rPr>
-          <w:color w:val="1F3864" w:themeColor="accent1" w:themeShade="80"/>
-        </w:rPr>
-      </w:pPr>
-    </w:p>
-    <w:p>
-      <w:pPr>
         <w:rPr>
           <w:color w:val="1F3864" w:themeColor="accent1" w:themeShade="80"/>
         </w:rPr>
@@ -1166,7 +1547,7 @@
         </w:rPr>
         <w:t xml:space="preserve"> es un </w:t>
       </w:r>
-      <w:hyperlink r:id="rId10" w:tooltip="PC de juegos" w:history="1">
+      <w:hyperlink r:id="rId14" w:tooltip="PC de juegos" w:history="1">
         <w:r>
           <w:rPr>
             <w:color w:val="1F3864" w:themeColor="accent1" w:themeShade="80"/>
@@ -1180,7 +1561,7 @@
         </w:rPr>
         <w:t xml:space="preserve"> portátil desarrollado por </w:t>
       </w:r>
-      <w:hyperlink r:id="rId11" w:tooltip="Valve Corporation" w:history="1">
+      <w:hyperlink r:id="rId15" w:tooltip="Valve Corporation" w:history="1">
         <w:r>
           <w:rPr>
             <w:color w:val="1F3864" w:themeColor="accent1" w:themeShade="80"/>
@@ -1194,7 +1575,7 @@
         </w:rPr>
         <w:t xml:space="preserve">. Lanzado el 25 de febrero de 2022, Steam Deck se puede usar como PC portátil o de sobremesa usando un monitor externo. El dispositivo está diseñada para soportar gran parte de la biblioteca de Steam utilizando </w:t>
       </w:r>
-      <w:hyperlink r:id="rId12" w:tooltip="SteamOS" w:history="1">
+      <w:hyperlink r:id="rId16" w:tooltip="SteamOS" w:history="1">
         <w:r>
           <w:rPr>
             <w:color w:val="1F3864" w:themeColor="accent1" w:themeShade="80"/>
@@ -1208,7 +1589,7 @@
         </w:rPr>
         <w:t>, un sistema operativo que estriba en un kernel Debian</w:t>
       </w:r>
-      <w:hyperlink r:id="rId13" w:anchor="cite_note-1" w:history="1">
+      <w:hyperlink r:id="rId17" w:anchor="cite_note-1" w:history="1">
         <w:r>
           <w:rPr>
             <w:color w:val="1F3864" w:themeColor="accent1" w:themeShade="80"/>
@@ -1222,7 +1603,7 @@
         </w:rPr>
         <w:t xml:space="preserve">​. Esto permite el soporte de un gran número de juegos de PC de </w:t>
       </w:r>
-      <w:hyperlink r:id="rId14" w:tooltip="Windows" w:history="1">
+      <w:hyperlink r:id="rId18" w:tooltip="Windows" w:history="1">
         <w:r>
           <w:rPr>
             <w:color w:val="1F3864" w:themeColor="accent1" w:themeShade="80"/>
@@ -1236,7 +1617,7 @@
         </w:rPr>
         <w:t xml:space="preserve"> a través de la capa de compatibilidad </w:t>
       </w:r>
-      <w:hyperlink r:id="rId15" w:tooltip="Proton (software)" w:history="1">
+      <w:hyperlink r:id="rId19" w:tooltip="Proton (software)" w:history="1">
         <w:r>
           <w:rPr>
             <w:color w:val="1F3864" w:themeColor="accent1" w:themeShade="80"/>
@@ -1250,7 +1631,7 @@
         </w:rPr>
         <w:t xml:space="preserve"> utilizando </w:t>
       </w:r>
-      <w:hyperlink r:id="rId16" w:tooltip="Linux" w:history="1">
+      <w:hyperlink r:id="rId20" w:tooltip="Linux" w:history="1">
         <w:r>
           <w:rPr>
             <w:color w:val="1F3864" w:themeColor="accent1" w:themeShade="80"/>
@@ -1272,15 +1653,7 @@
       </w:r>
     </w:p>
     <w:p>
-      <w:pPr>
-        <w:rPr>
-          <w:color w:val="FF0000"/>
-        </w:rPr>
-      </w:pPr>
-      <w:r>
-        <w:rPr>
-          <w:color w:val="FF0000"/>
-        </w:rPr>
+      <w:r>
         <w:t>g) Se ha analizado la estructura de aplicaciones existentes para dispositivos móviles identificando las clases utilizadas.</w:t>
       </w:r>
     </w:p>
@@ -1292,106 +1665,677 @@
       </w:pPr>
       <w:r>
         <w:rPr>
-          <w:color w:val="1F3864" w:themeColor="accent1" w:themeShade="80"/>
-        </w:rPr>
-        <w:t>Analizar las clases que tenemos en el pong</w:t>
-      </w:r>
-    </w:p>
-    <w:p>
-      <w:pPr>
-        <w:rPr>
-          <w:color w:val="FF0000"/>
-        </w:rPr>
-      </w:pPr>
-      <w:r>
-        <w:rPr>
-          <w:color w:val="FF0000"/>
-        </w:rPr>
-        <w:t>h) Se han realizado modificaciones sobre aplicaciones existentes.</w:t>
-      </w:r>
-    </w:p>
-    <w:p>
-      <w:pPr>
-        <w:rPr>
-          <w:color w:val="FF0000"/>
-        </w:rPr>
-      </w:pPr>
-      <w:r>
-        <w:rPr>
-          <w:color w:val="1F3864" w:themeColor="accent1" w:themeShade="80"/>
-        </w:rPr>
-        <w:t>Revisar la documentación y entregada del pong y comprobarla.</w:t>
-      </w:r>
-    </w:p>
-    <w:p>
-      <w:r>
-        <w:t xml:space="preserve">i) Se han utilizado emuladores para comprobar el funcionamiento de las aplicaciones. </w:t>
-      </w:r>
-    </w:p>
-    <w:p>
-      <w:pPr>
-        <w:rPr>
-          <w:color w:val="1F3864" w:themeColor="accent1" w:themeShade="80"/>
-        </w:rPr>
-      </w:pPr>
-      <w:r>
-        <w:rPr>
-          <w:color w:val="1F3864" w:themeColor="accent1" w:themeShade="80"/>
-        </w:rPr>
-        <w:t>Explicar emuladores mercado</w:t>
-      </w:r>
-    </w:p>
-    <w:p>
-      <w:pPr>
-        <w:rPr>
-          <w:color w:val="1F3864" w:themeColor="accent1" w:themeShade="80"/>
-        </w:rPr>
-      </w:pPr>
-      <w:r>
-        <w:rPr>
-          <w:color w:val="1F3864" w:themeColor="accent1" w:themeShade="80"/>
-        </w:rPr>
-        <w:t>Switch yuzu.</w:t>
-      </w:r>
-    </w:p>
-    <w:p>
-      <w:pPr>
-        <w:rPr>
-          <w:color w:val="1F3864" w:themeColor="accent1" w:themeShade="80"/>
-        </w:rPr>
-      </w:pPr>
-      <w:r>
-        <w:rPr>
-          <w:color w:val="1F3864" w:themeColor="accent1" w:themeShade="80"/>
-        </w:rPr>
-        <w:t>BlueStack.</w:t>
-      </w:r>
-    </w:p>
-    <w:p>
-      <w:pPr>
-        <w:rPr>
-          <w:color w:val="1F3864" w:themeColor="accent1" w:themeShade="80"/>
-        </w:rPr>
-      </w:pPr>
-      <w:r>
-        <w:rPr>
-          <w:color w:val="1F3864" w:themeColor="accent1" w:themeShade="80"/>
-        </w:rPr>
-        <w:t>Emulador móvil unity (hacer foto)</w:t>
-      </w:r>
-    </w:p>
-    <w:p/>
-    <w:p>
-      <w:pPr>
+          <w:noProof/>
+          <w:color w:val="1F3864" w:themeColor="accent1" w:themeShade="80"/>
+        </w:rPr>
+        <mc:AlternateContent>
+          <mc:Choice Requires="wpg">
+            <w:drawing>
+              <wp:anchor distT="0" distB="0" distL="114300" distR="114300" simplePos="0" relativeHeight="251668480" behindDoc="0" locked="0" layoutInCell="1" allowOverlap="1" wp14:anchorId="66FD42F6" wp14:editId="72B211A5">
+                <wp:simplePos x="0" y="0"/>
+                <wp:positionH relativeFrom="column">
+                  <wp:posOffset>2831907</wp:posOffset>
+                </wp:positionH>
+                <wp:positionV relativeFrom="paragraph">
+                  <wp:posOffset>98867</wp:posOffset>
+                </wp:positionV>
+                <wp:extent cx="2567940" cy="1800860"/>
+                <wp:effectExtent l="0" t="0" r="3810" b="8890"/>
+                <wp:wrapTight wrapText="bothSides">
+                  <wp:wrapPolygon edited="0">
+                    <wp:start x="0" y="0"/>
+                    <wp:lineTo x="0" y="21478"/>
+                    <wp:lineTo x="21472" y="21478"/>
+                    <wp:lineTo x="21472" y="0"/>
+                    <wp:lineTo x="0" y="0"/>
+                  </wp:wrapPolygon>
+                </wp:wrapTight>
+                <wp:docPr id="322692065" name="Grupo 5"/>
+                <wp:cNvGraphicFramePr/>
+                <a:graphic xmlns:a="http://schemas.openxmlformats.org/drawingml/2006/main">
+                  <a:graphicData uri="http://schemas.microsoft.com/office/word/2010/wordprocessingGroup">
+                    <wpg:wgp>
+                      <wpg:cNvGrpSpPr/>
+                      <wpg:grpSpPr>
+                        <a:xfrm>
+                          <a:off x="0" y="0"/>
+                          <a:ext cx="2567940" cy="1800860"/>
+                          <a:chOff x="0" y="0"/>
+                          <a:chExt cx="2567940" cy="1800860"/>
+                        </a:xfrm>
+                      </wpg:grpSpPr>
+                      <pic:pic xmlns:pic="http://schemas.openxmlformats.org/drawingml/2006/picture">
+                        <pic:nvPicPr>
+                          <pic:cNvPr id="1095539651" name="Imagen 1" descr="Interfaz de usuario gráfica, Aplicación&#10;&#10;Descripción generada automáticamente"/>
+                          <pic:cNvPicPr>
+                            <a:picLocks noChangeAspect="1"/>
+                          </pic:cNvPicPr>
+                        </pic:nvPicPr>
+                        <pic:blipFill>
+                          <a:blip r:embed="rId21">
+                            <a:extLst>
+                              <a:ext uri="{28A0092B-C50C-407E-A947-70E740481C1C}">
+                                <a14:useLocalDpi xmlns:a14="http://schemas.microsoft.com/office/drawing/2010/main" val="0"/>
+                              </a:ext>
+                            </a:extLst>
+                          </a:blip>
+                          <a:stretch>
+                            <a:fillRect/>
+                          </a:stretch>
+                        </pic:blipFill>
+                        <pic:spPr>
+                          <a:xfrm>
+                            <a:off x="0" y="0"/>
+                            <a:ext cx="2567940" cy="1470025"/>
+                          </a:xfrm>
+                          <a:prstGeom prst="rect">
+                            <a:avLst/>
+                          </a:prstGeom>
+                        </pic:spPr>
+                      </pic:pic>
+                      <wps:wsp>
+                        <wps:cNvPr id="89006300" name="Cuadro de texto 1"/>
+                        <wps:cNvSpPr txBox="1"/>
+                        <wps:spPr>
+                          <a:xfrm>
+                            <a:off x="0" y="1534160"/>
+                            <a:ext cx="2567940" cy="266700"/>
+                          </a:xfrm>
+                          <a:prstGeom prst="rect">
+                            <a:avLst/>
+                          </a:prstGeom>
+                          <a:solidFill>
+                            <a:prstClr val="white"/>
+                          </a:solidFill>
+                          <a:ln>
+                            <a:noFill/>
+                          </a:ln>
+                        </wps:spPr>
+                        <wps:txbx>
+                          <w:txbxContent>
+                            <w:p>
+                              <w:pPr>
+                                <w:pStyle w:val="Descripcin"/>
+                                <w:rPr>
+                                  <w:color w:val="1F3864" w:themeColor="accent1" w:themeShade="80"/>
+                                </w:rPr>
+                              </w:pPr>
+                              <w:r>
+                                <w:t xml:space="preserve">Ilustración </w:t>
+                              </w:r>
+                              <w:fldSimple w:instr=" SEQ Ilustración \* ARABIC ">
+                                <w:r>
+                                  <w:rPr>
+                                    <w:noProof/>
+                                  </w:rPr>
+                                  <w:t>4</w:t>
+                                </w:r>
+                              </w:fldSimple>
+                              <w:r>
+                                <w:t xml:space="preserve"> Scripst utilizados en el Pong</w:t>
+                              </w:r>
+                            </w:p>
+                          </w:txbxContent>
+                        </wps:txbx>
+                        <wps:bodyPr rot="0" spcFirstLastPara="0" vertOverflow="overflow" horzOverflow="overflow" vert="horz" wrap="square" lIns="0" tIns="0" rIns="0" bIns="0" numCol="1" spcCol="0" rtlCol="0" fromWordArt="0" anchor="t" anchorCtr="0" forceAA="0" compatLnSpc="1">
+                          <a:prstTxWarp prst="textNoShape">
+                            <a:avLst/>
+                          </a:prstTxWarp>
+                          <a:spAutoFit/>
+                        </wps:bodyPr>
+                      </wps:wsp>
+                    </wpg:wgp>
+                  </a:graphicData>
+                </a:graphic>
+              </wp:anchor>
+            </w:drawing>
+          </mc:Choice>
+          <mc:Fallback>
+            <w:pict>
+              <v:group w14:anchorId="66FD42F6" id="Grupo 5" o:spid="_x0000_s1035" style="position:absolute;margin-left:223pt;margin-top:7.8pt;width:202.2pt;height:141.8pt;z-index:251668480" coordsize="25679,18008" o:gfxdata="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">
+                <v:shape id="Imagen 1" o:spid="_x0000_s1036" type="#_x0000_t75" alt="Interfaz de usuario gráfica, Aplicación&#10;&#10;Descripción generada automáticamente" style="position:absolute;width:25679;height:14700;visibility:visible;mso-wrap-style:square" o:gfxdata="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">
+                  <v:imagedata r:id="rId22" o:title="Interfaz de usuario gráfica, Aplicación&#10;&#10;Descripción generada automáticamente"/>
+                </v:shape>
+                <v:shape id="Cuadro de texto 1" o:spid="_x0000_s1037" type="#_x0000_t202" style="position:absolute;top:15341;width:25679;height:2667;visibility:visible;mso-wrap-style:square;v-text-anchor:top" o:gfxdata="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" stroked="f">
+                  <v:textbox style="mso-fit-shape-to-text:t" inset="0,0,0,0">
+                    <w:txbxContent>
+                      <w:p>
+                        <w:pPr>
+                          <w:pStyle w:val="Descripcin"/>
+                          <w:rPr>
+                            <w:color w:val="1F3864" w:themeColor="accent1" w:themeShade="80"/>
+                          </w:rPr>
+                        </w:pPr>
+                        <w:r>
+                          <w:t xml:space="preserve">Ilustración </w:t>
+                        </w:r>
+                        <w:fldSimple w:instr=" SEQ Ilustración \* ARABIC ">
+                          <w:r>
+                            <w:rPr>
+                              <w:noProof/>
+                            </w:rPr>
+                            <w:t>4</w:t>
+                          </w:r>
+                        </w:fldSimple>
+                        <w:r>
+                          <w:t xml:space="preserve"> Scripst utilizados en el Pong</w:t>
+                        </w:r>
+                      </w:p>
+                    </w:txbxContent>
+                  </v:textbox>
+                </v:shape>
+                <w10:wrap type="tight"/>
+              </v:group>
+            </w:pict>
+          </mc:Fallback>
+        </mc:AlternateContent>
+      </w:r>
+      <w:r>
+        <w:rPr>
+          <w:color w:val="1F3864" w:themeColor="accent1" w:themeShade="80"/>
+        </w:rPr>
+        <w:t>Para el desarrollo del pong utilizo 6 Scripts.</w:t>
+      </w:r>
+    </w:p>
+    <w:p>
+      <w:pPr>
+        <w:rPr>
+          <w:color w:val="1F3864" w:themeColor="accent1" w:themeShade="80"/>
+        </w:rPr>
+      </w:pPr>
+      <w:r>
         <w:rPr>
           <w:b/>
           <w:bCs/>
-        </w:rPr>
-      </w:pPr>
+          <w:color w:val="1F3864" w:themeColor="accent1" w:themeShade="80"/>
+        </w:rPr>
+        <w:t xml:space="preserve">Script </w:t>
+      </w:r>
       <w:r>
         <w:rPr>
           <w:b/>
           <w:bCs/>
+          <w:color w:val="1F3864" w:themeColor="accent1" w:themeShade="80"/>
+        </w:rPr>
+        <w:t>GameManager</w:t>
+      </w:r>
+      <w:r>
+        <w:rPr>
+          <w:color w:val="1F3864" w:themeColor="accent1" w:themeShade="80"/>
+        </w:rPr>
+        <w:t xml:space="preserve"> que es el que se encargara de gestionar todo el desarrollo del juego desde el inicio. Utilizando el resto de Los scripts para su funcionamiento</w:t>
+      </w:r>
+      <w:r>
+        <w:rPr>
+          <w:color w:val="1F3864" w:themeColor="accent1" w:themeShade="80"/>
+        </w:rPr>
+        <w:t>.</w:t>
+      </w:r>
+    </w:p>
+    <w:p>
+      <w:pPr>
+        <w:rPr>
+          <w:color w:val="1F3864" w:themeColor="accent1" w:themeShade="80"/>
+        </w:rPr>
+      </w:pPr>
+      <w:r>
+        <w:rPr>
+          <w:color w:val="1F3864" w:themeColor="accent1" w:themeShade="80"/>
+        </w:rPr>
+        <w:t>Controla las puntuaciones de los goles</w:t>
+      </w:r>
+      <w:r>
+        <w:rPr>
+          <w:color w:val="1F3864" w:themeColor="accent1" w:themeShade="80"/>
+        </w:rPr>
+        <w:t>. y el tiempo de espera para relanzar la bola después de que se marca el gol.</w:t>
+      </w:r>
+    </w:p>
+    <w:p>
+      <w:pPr>
+        <w:rPr>
+          <w:color w:val="1F3864" w:themeColor="accent1" w:themeShade="80"/>
+        </w:rPr>
+      </w:pPr>
+      <w:r>
+        <w:rPr>
+          <w:b/>
+          <w:bCs/>
+          <w:color w:val="1F3864" w:themeColor="accent1" w:themeShade="80"/>
+        </w:rPr>
+        <w:t>Script</w:t>
+      </w:r>
+      <w:r>
+        <w:rPr>
+          <w:b/>
+          <w:bCs/>
+          <w:color w:val="1F3864" w:themeColor="accent1" w:themeShade="80"/>
+        </w:rPr>
+        <w:t xml:space="preserve"> MenuInicio</w:t>
+      </w:r>
+      <w:r>
+        <w:rPr>
+          <w:color w:val="1F3864" w:themeColor="accent1" w:themeShade="80"/>
+        </w:rPr>
+        <w:t xml:space="preserve"> para gestionar el menú de Inicio. El cual se encargará de llamar a la Escena del Juego y También permitirá salir / cerrar el juego.</w:t>
+      </w:r>
+    </w:p>
+    <w:p>
+      <w:pPr>
+        <w:rPr>
+          <w:color w:val="1F3864" w:themeColor="accent1" w:themeShade="80"/>
+        </w:rPr>
+      </w:pPr>
+      <w:r>
+        <w:rPr>
+          <w:color w:val="1F3864" w:themeColor="accent1" w:themeShade="80"/>
+        </w:rPr>
+        <w:t xml:space="preserve">El resto de </w:t>
+      </w:r>
+      <w:r>
+        <w:rPr>
+          <w:color w:val="1F3864" w:themeColor="accent1" w:themeShade="80"/>
+        </w:rPr>
+        <w:t>Los scripts</w:t>
+      </w:r>
+      <w:r>
+        <w:rPr>
+          <w:color w:val="1F3864" w:themeColor="accent1" w:themeShade="80"/>
+        </w:rPr>
+        <w:t xml:space="preserve"> se encargan </w:t>
+      </w:r>
+      <w:r>
+        <w:rPr>
+          <w:color w:val="1F3864" w:themeColor="accent1" w:themeShade="80"/>
+        </w:rPr>
+        <w:t>del</w:t>
+      </w:r>
+      <w:r>
+        <w:rPr>
+          <w:color w:val="1F3864" w:themeColor="accent1" w:themeShade="80"/>
+        </w:rPr>
+        <w:t xml:space="preserve"> funcionamiento interno del Juego.</w:t>
+      </w:r>
+    </w:p>
+    <w:p>
+      <w:pPr>
+        <w:rPr>
+          <w:color w:val="1F3864" w:themeColor="accent1" w:themeShade="80"/>
+        </w:rPr>
+      </w:pPr>
+      <w:r>
+        <w:rPr>
+          <w:b/>
+          <w:bCs/>
+          <w:color w:val="1F3864" w:themeColor="accent1" w:themeShade="80"/>
+        </w:rPr>
+        <w:t>Script Pause</w:t>
+      </w:r>
+      <w:r>
+        <w:rPr>
+          <w:b/>
+          <w:bCs/>
+          <w:color w:val="1F3864" w:themeColor="accent1" w:themeShade="80"/>
+        </w:rPr>
+        <w:t xml:space="preserve">Control </w:t>
+      </w:r>
+      <w:r>
+        <w:rPr>
+          <w:color w:val="1F3864" w:themeColor="accent1" w:themeShade="80"/>
+        </w:rPr>
+        <w:t>que se ocupa de detener y reanudar el juego utilizando la función Time.timeScale que detiene el paso de tiempo en el Juego deteniendo así la bola y las palas.</w:t>
+      </w:r>
+    </w:p>
+    <w:p>
+      <w:pPr>
+        <w:rPr>
+          <w:color w:val="1F3864" w:themeColor="accent1" w:themeShade="80"/>
+        </w:rPr>
+      </w:pPr>
+      <w:r>
+        <w:rPr>
+          <w:b/>
+          <w:bCs/>
+          <w:color w:val="1F3864" w:themeColor="accent1" w:themeShade="80"/>
+        </w:rPr>
+        <w:t>Script EscapeControl</w:t>
+      </w:r>
+      <w:r>
+        <w:rPr>
+          <w:b/>
+          <w:bCs/>
+          <w:color w:val="1F3864" w:themeColor="accent1" w:themeShade="80"/>
+        </w:rPr>
+        <w:t xml:space="preserve"> </w:t>
+      </w:r>
+      <w:r>
+        <w:rPr>
+          <w:color w:val="1F3864" w:themeColor="accent1" w:themeShade="80"/>
+        </w:rPr>
+        <w:t>permite salir de la escena del juego a la escena del menú principal.</w:t>
+      </w:r>
+    </w:p>
+    <w:p>
+      <w:pPr>
+        <w:rPr>
+          <w:color w:val="1F3864" w:themeColor="accent1" w:themeShade="80"/>
+        </w:rPr>
+      </w:pPr>
+      <w:r>
+        <w:rPr>
+          <w:b/>
+          <w:bCs/>
+          <w:noProof/>
+          <w:color w:val="1F3864" w:themeColor="accent1" w:themeShade="80"/>
+        </w:rPr>
+        <w:lastRenderedPageBreak/>
+        <mc:AlternateContent>
+          <mc:Choice Requires="wpg">
+            <w:drawing>
+              <wp:anchor distT="0" distB="0" distL="114300" distR="114300" simplePos="0" relativeHeight="251672576" behindDoc="0" locked="0" layoutInCell="1" allowOverlap="1" wp14:anchorId="39CD5B22" wp14:editId="345BDC48">
+                <wp:simplePos x="0" y="0"/>
+                <wp:positionH relativeFrom="margin">
+                  <wp:align>right</wp:align>
+                </wp:positionH>
+                <wp:positionV relativeFrom="paragraph">
+                  <wp:posOffset>452645</wp:posOffset>
+                </wp:positionV>
+                <wp:extent cx="2411730" cy="1769110"/>
+                <wp:effectExtent l="0" t="0" r="7620" b="2540"/>
+                <wp:wrapTight wrapText="bothSides">
+                  <wp:wrapPolygon edited="0">
+                    <wp:start x="0" y="0"/>
+                    <wp:lineTo x="0" y="21398"/>
+                    <wp:lineTo x="21498" y="21398"/>
+                    <wp:lineTo x="21498" y="0"/>
+                    <wp:lineTo x="0" y="0"/>
+                  </wp:wrapPolygon>
+                </wp:wrapTight>
+                <wp:docPr id="547803033" name="Grupo 6"/>
+                <wp:cNvGraphicFramePr/>
+                <a:graphic xmlns:a="http://schemas.openxmlformats.org/drawingml/2006/main">
+                  <a:graphicData uri="http://schemas.microsoft.com/office/word/2010/wordprocessingGroup">
+                    <wpg:wgp>
+                      <wpg:cNvGrpSpPr/>
+                      <wpg:grpSpPr>
+                        <a:xfrm>
+                          <a:off x="0" y="0"/>
+                          <a:ext cx="2411730" cy="1769110"/>
+                          <a:chOff x="0" y="0"/>
+                          <a:chExt cx="2411730" cy="1769110"/>
+                        </a:xfrm>
+                      </wpg:grpSpPr>
+                      <pic:pic xmlns:pic="http://schemas.openxmlformats.org/drawingml/2006/picture">
+                        <pic:nvPicPr>
+                          <pic:cNvPr id="1474512887" name="Imagen 1" descr="Texto&#10;&#10;Descripción generada automáticamente"/>
+                          <pic:cNvPicPr>
+                            <a:picLocks noChangeAspect="1"/>
+                          </pic:cNvPicPr>
+                        </pic:nvPicPr>
+                        <pic:blipFill>
+                          <a:blip r:embed="rId23" cstate="print">
+                            <a:extLst>
+                              <a:ext uri="{28A0092B-C50C-407E-A947-70E740481C1C}">
+                                <a14:useLocalDpi xmlns:a14="http://schemas.microsoft.com/office/drawing/2010/main" val="0"/>
+                              </a:ext>
+                            </a:extLst>
+                          </a:blip>
+                          <a:stretch>
+                            <a:fillRect/>
+                          </a:stretch>
+                        </pic:blipFill>
+                        <pic:spPr>
+                          <a:xfrm>
+                            <a:off x="0" y="0"/>
+                            <a:ext cx="2411730" cy="1449070"/>
+                          </a:xfrm>
+                          <a:prstGeom prst="rect">
+                            <a:avLst/>
+                          </a:prstGeom>
+                        </pic:spPr>
+                      </pic:pic>
+                      <wps:wsp>
+                        <wps:cNvPr id="1426503497" name="Cuadro de texto 1"/>
+                        <wps:cNvSpPr txBox="1"/>
+                        <wps:spPr>
+                          <a:xfrm>
+                            <a:off x="0" y="1502410"/>
+                            <a:ext cx="2411730" cy="266700"/>
+                          </a:xfrm>
+                          <a:prstGeom prst="rect">
+                            <a:avLst/>
+                          </a:prstGeom>
+                          <a:solidFill>
+                            <a:prstClr val="white"/>
+                          </a:solidFill>
+                          <a:ln>
+                            <a:noFill/>
+                          </a:ln>
+                        </wps:spPr>
+                        <wps:txbx>
+                          <w:txbxContent>
+                            <w:p>
+                              <w:pPr>
+                                <w:pStyle w:val="Descripcin"/>
+                                <w:rPr>
+                                  <w:color w:val="1F3864" w:themeColor="accent1" w:themeShade="80"/>
+                                </w:rPr>
+                              </w:pPr>
+                              <w:r>
+                                <w:t xml:space="preserve">Ilustración </w:t>
+                              </w:r>
+                              <w:fldSimple w:instr=" SEQ Ilustración \* ARABIC ">
+                                <w:r>
+                                  <w:rPr>
+                                    <w:noProof/>
+                                  </w:rPr>
+                                  <w:t>5</w:t>
+                                </w:r>
+                              </w:fldSimple>
+                              <w:r>
+                                <w:t xml:space="preserve"> Script BallMovement</w:t>
+                              </w:r>
+                            </w:p>
+                          </w:txbxContent>
+                        </wps:txbx>
+                        <wps:bodyPr rot="0" spcFirstLastPara="0" vertOverflow="overflow" horzOverflow="overflow" vert="horz" wrap="square" lIns="0" tIns="0" rIns="0" bIns="0" numCol="1" spcCol="0" rtlCol="0" fromWordArt="0" anchor="t" anchorCtr="0" forceAA="0" compatLnSpc="1">
+                          <a:prstTxWarp prst="textNoShape">
+                            <a:avLst/>
+                          </a:prstTxWarp>
+                          <a:spAutoFit/>
+                        </wps:bodyPr>
+                      </wps:wsp>
+                    </wpg:wgp>
+                  </a:graphicData>
+                </a:graphic>
+              </wp:anchor>
+            </w:drawing>
+          </mc:Choice>
+          <mc:Fallback>
+            <w:pict>
+              <v:group w14:anchorId="39CD5B22" id="Grupo 6" o:spid="_x0000_s1038" style="position:absolute;margin-left:138.7pt;margin-top:35.65pt;width:189.9pt;height:139.3pt;z-index:251672576;mso-position-horizontal:right;mso-position-horizontal-relative:margin" coordsize="24117,17691" o:gfxdata="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">
+                <v:shape id="Imagen 1" o:spid="_x0000_s1039" type="#_x0000_t75" alt="Texto&#10;&#10;Descripción generada automáticamente" style="position:absolute;width:24117;height:14490;visibility:visible;mso-wrap-style:square" o:gfxdata="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">
+                  <v:imagedata r:id="rId24" o:title="Texto&#10;&#10;Descripción generada automáticamente"/>
+                </v:shape>
+                <v:shape id="Cuadro de texto 1" o:spid="_x0000_s1040" type="#_x0000_t202" style="position:absolute;top:15024;width:24117;height:2667;visibility:visible;mso-wrap-style:square;v-text-anchor:top" o:gfxdata="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" stroked="f">
+                  <v:textbox style="mso-fit-shape-to-text:t" inset="0,0,0,0">
+                    <w:txbxContent>
+                      <w:p>
+                        <w:pPr>
+                          <w:pStyle w:val="Descripcin"/>
+                          <w:rPr>
+                            <w:color w:val="1F3864" w:themeColor="accent1" w:themeShade="80"/>
+                          </w:rPr>
+                        </w:pPr>
+                        <w:r>
+                          <w:t xml:space="preserve">Ilustración </w:t>
+                        </w:r>
+                        <w:fldSimple w:instr=" SEQ Ilustración \* ARABIC ">
+                          <w:r>
+                            <w:rPr>
+                              <w:noProof/>
+                            </w:rPr>
+                            <w:t>5</w:t>
+                          </w:r>
+                        </w:fldSimple>
+                        <w:r>
+                          <w:t xml:space="preserve"> Script BallMovement</w:t>
+                        </w:r>
+                      </w:p>
+                    </w:txbxContent>
+                  </v:textbox>
+                </v:shape>
+                <w10:wrap type="tight" anchorx="margin"/>
+              </v:group>
+            </w:pict>
+          </mc:Fallback>
+        </mc:AlternateContent>
+      </w:r>
+      <w:r>
+        <w:rPr>
+          <w:b/>
+          <w:bCs/>
+          <w:color w:val="1F3864" w:themeColor="accent1" w:themeShade="80"/>
+        </w:rPr>
+        <w:t xml:space="preserve">Script PalasMove </w:t>
+      </w:r>
+      <w:r>
+        <w:rPr>
+          <w:color w:val="1F3864" w:themeColor="accent1" w:themeShade="80"/>
+        </w:rPr>
+        <w:t>Da funcionalidad a las palas para que se puedan mover cada una independientemente hacia arriba y abajo, teniendo un limite de posición.</w:t>
+      </w:r>
+    </w:p>
+    <w:p>
+      <w:pPr>
+        <w:rPr>
+          <w:color w:val="1F3864" w:themeColor="accent1" w:themeShade="80"/>
+        </w:rPr>
+      </w:pPr>
+      <w:r>
+        <w:rPr>
+          <w:b/>
+          <w:bCs/>
+          <w:color w:val="1F3864" w:themeColor="accent1" w:themeShade="80"/>
+        </w:rPr>
+        <w:t>Script BallMovement</w:t>
+      </w:r>
+      <w:r>
+        <w:rPr>
+          <w:b/>
+          <w:bCs/>
+          <w:color w:val="1F3864" w:themeColor="accent1" w:themeShade="80"/>
+        </w:rPr>
+        <w:t xml:space="preserve"> </w:t>
+      </w:r>
+      <w:r>
+        <w:rPr>
+          <w:color w:val="1F3864" w:themeColor="accent1" w:themeShade="80"/>
+        </w:rPr>
+        <w:t>este además del GameManager es de los más complejos ya que controla los coliders con las palas aumentando la velocidad tanto de la bola como las palas con cada impacto a estas, limitando su velocidad. Esta monitorizando si el triger de las porterías es activado para que el GameManager aumente el marcador y relance la bola desde el centro utilizando un lanzamiento aleatorio.</w:t>
+      </w:r>
+    </w:p>
+    <w:p>
+      <w:pPr>
+        <w:rPr>
+          <w:color w:val="1F3864" w:themeColor="accent1" w:themeShade="80"/>
+        </w:rPr>
+      </w:pPr>
+    </w:p>
+    <w:p>
+      <w:pPr>
+        <w:rPr>
+          <w:color w:val="FF0000"/>
+        </w:rPr>
+      </w:pPr>
+      <w:r>
+        <w:rPr>
+          <w:color w:val="FF0000"/>
+        </w:rPr>
+        <w:t>h) Se han realizado modificaciones sobre aplicaciones existentes.</w:t>
+      </w:r>
+    </w:p>
+    <w:p>
+      <w:pPr>
+        <w:rPr>
+          <w:color w:val="FF0000"/>
+        </w:rPr>
+      </w:pPr>
+      <w:r>
+        <w:rPr>
+          <w:color w:val="1F3864" w:themeColor="accent1" w:themeShade="80"/>
+        </w:rPr>
+        <w:t>Revisar la documentación y entregada del pong y comprobarla.</w:t>
+      </w:r>
+    </w:p>
+    <w:p>
+      <w:r>
+        <w:t xml:space="preserve">i) Se han utilizado emuladores para comprobar el funcionamiento de las aplicaciones. </w:t>
+      </w:r>
+    </w:p>
+    <w:p>
+      <w:pPr>
+        <w:rPr>
+          <w:color w:val="1F3864" w:themeColor="accent1" w:themeShade="80"/>
+        </w:rPr>
+      </w:pPr>
+      <w:r>
+        <w:rPr>
+          <w:color w:val="1F3864" w:themeColor="accent1" w:themeShade="80"/>
+        </w:rPr>
+        <w:t>Explicar emuladores mercado</w:t>
+      </w:r>
+    </w:p>
+    <w:p>
+      <w:pPr>
+        <w:rPr>
+          <w:color w:val="1F3864" w:themeColor="accent1" w:themeShade="80"/>
+        </w:rPr>
+      </w:pPr>
+      <w:r>
+        <w:rPr>
+          <w:color w:val="1F3864" w:themeColor="accent1" w:themeShade="80"/>
+        </w:rPr>
+        <w:t>Switch yuzu.</w:t>
+      </w:r>
+    </w:p>
+    <w:p>
+      <w:pPr>
+        <w:rPr>
+          <w:color w:val="1F3864" w:themeColor="accent1" w:themeShade="80"/>
+        </w:rPr>
+      </w:pPr>
+      <w:r>
+        <w:rPr>
+          <w:color w:val="1F3864" w:themeColor="accent1" w:themeShade="80"/>
+        </w:rPr>
+        <w:t>BlueStack.</w:t>
+      </w:r>
+    </w:p>
+    <w:p>
+      <w:pPr>
+        <w:rPr>
+          <w:color w:val="1F3864" w:themeColor="accent1" w:themeShade="80"/>
+        </w:rPr>
+      </w:pPr>
+      <w:r>
+        <w:rPr>
+          <w:color w:val="1F3864" w:themeColor="accent1" w:themeShade="80"/>
+        </w:rPr>
+        <w:t>Emulador móvil unity (hacer foto)</w:t>
+      </w:r>
+    </w:p>
+    <w:p>
+      <w:pPr>
+        <w:rPr>
+          <w:b/>
+          <w:bCs/>
+        </w:rPr>
+      </w:pPr>
+      <w:r>
+        <w:rPr>
+          <w:b/>
+          <w:bCs/>
         </w:rPr>
         <w:t>RA2</w:t>
       </w:r>
@@ -1402,24 +2346,449 @@
       </w:r>
     </w:p>
     <w:p>
-      <w:r>
-        <w:t>Orden lógico de los Scripts</w:t>
-      </w:r>
-    </w:p>
-    <w:p>
-      <w:pPr>
-        <w:rPr>
-          <w:color w:val="1F3864" w:themeColor="accent1" w:themeShade="80"/>
-        </w:rPr>
-      </w:pPr>
-      <w:r>
-        <w:rPr>
-          <w:color w:val="1F3864" w:themeColor="accent1" w:themeShade="80"/>
-        </w:rPr>
-        <w:t>Sale del juego</w:t>
-      </w:r>
-    </w:p>
-    <w:p>
+      <w:pPr>
+        <w:rPr>
+          <w:color w:val="1F3864" w:themeColor="accent1" w:themeShade="80"/>
+        </w:rPr>
+      </w:pPr>
+      <w:r>
+        <w:rPr>
+          <w:noProof/>
+          <w:color w:val="4472C4" w:themeColor="accent1"/>
+        </w:rPr>
+        <mc:AlternateContent>
+          <mc:Choice Requires="wpg">
+            <w:drawing>
+              <wp:anchor distT="0" distB="0" distL="114300" distR="114300" simplePos="0" relativeHeight="251680768" behindDoc="0" locked="0" layoutInCell="1" allowOverlap="1" wp14:anchorId="7F3E6C92" wp14:editId="20856DB7">
+                <wp:simplePos x="0" y="0"/>
+                <wp:positionH relativeFrom="margin">
+                  <wp:posOffset>2668104</wp:posOffset>
+                </wp:positionH>
+                <wp:positionV relativeFrom="paragraph">
+                  <wp:posOffset>10795</wp:posOffset>
+                </wp:positionV>
+                <wp:extent cx="2814679" cy="3639461"/>
+                <wp:effectExtent l="0" t="0" r="5080" b="0"/>
+                <wp:wrapTight wrapText="bothSides">
+                  <wp:wrapPolygon edited="0">
+                    <wp:start x="15206" y="0"/>
+                    <wp:lineTo x="7457" y="226"/>
+                    <wp:lineTo x="6872" y="339"/>
+                    <wp:lineTo x="6872" y="1809"/>
+                    <wp:lineTo x="2632" y="2374"/>
+                    <wp:lineTo x="2047" y="2601"/>
+                    <wp:lineTo x="2047" y="3618"/>
+                    <wp:lineTo x="0" y="3731"/>
+                    <wp:lineTo x="0" y="8706"/>
+                    <wp:lineTo x="5702" y="9046"/>
+                    <wp:lineTo x="5702" y="9724"/>
+                    <wp:lineTo x="6433" y="10855"/>
+                    <wp:lineTo x="6872" y="11985"/>
+                    <wp:lineTo x="7457" y="12664"/>
+                    <wp:lineTo x="8480" y="12664"/>
+                    <wp:lineTo x="5264" y="13116"/>
+                    <wp:lineTo x="2339" y="14021"/>
+                    <wp:lineTo x="2339" y="18091"/>
+                    <wp:lineTo x="0" y="19448"/>
+                    <wp:lineTo x="0" y="21483"/>
+                    <wp:lineTo x="21493" y="21483"/>
+                    <wp:lineTo x="21493" y="19448"/>
+                    <wp:lineTo x="18569" y="18091"/>
+                    <wp:lineTo x="18422" y="15377"/>
+                    <wp:lineTo x="17399" y="14473"/>
+                    <wp:lineTo x="17545" y="13681"/>
+                    <wp:lineTo x="15791" y="13116"/>
+                    <wp:lineTo x="10966" y="12664"/>
+                    <wp:lineTo x="14621" y="12664"/>
+                    <wp:lineTo x="21347" y="11533"/>
+                    <wp:lineTo x="21054" y="7802"/>
+                    <wp:lineTo x="20616" y="6897"/>
+                    <wp:lineTo x="17984" y="6445"/>
+                    <wp:lineTo x="9942" y="5427"/>
+                    <wp:lineTo x="19007" y="5427"/>
+                    <wp:lineTo x="21493" y="5088"/>
+                    <wp:lineTo x="21200" y="0"/>
+                    <wp:lineTo x="15206" y="0"/>
+                  </wp:wrapPolygon>
+                </wp:wrapTight>
+                <wp:docPr id="917800451" name="Grupo 9"/>
+                <wp:cNvGraphicFramePr/>
+                <a:graphic xmlns:a="http://schemas.openxmlformats.org/drawingml/2006/main">
+                  <a:graphicData uri="http://schemas.microsoft.com/office/word/2010/wordprocessingGroup">
+                    <wpg:wgp>
+                      <wpg:cNvGrpSpPr/>
+                      <wpg:grpSpPr>
+                        <a:xfrm>
+                          <a:off x="0" y="0"/>
+                          <a:ext cx="2814679" cy="3639461"/>
+                          <a:chOff x="0" y="0"/>
+                          <a:chExt cx="2814679" cy="3639461"/>
+                        </a:xfrm>
+                      </wpg:grpSpPr>
+                      <pic:pic xmlns:pic="http://schemas.openxmlformats.org/drawingml/2006/picture">
+                        <pic:nvPicPr>
+                          <pic:cNvPr id="1492333842" name="Imagen 8"/>
+                          <pic:cNvPicPr>
+                            <a:picLocks noChangeAspect="1"/>
+                          </pic:cNvPicPr>
+                        </pic:nvPicPr>
+                        <pic:blipFill>
+                          <a:blip r:embed="rId25">
+                            <a:extLst>
+                              <a:ext uri="{28A0092B-C50C-407E-A947-70E740481C1C}">
+                                <a14:useLocalDpi xmlns:a14="http://schemas.microsoft.com/office/drawing/2010/main" val="0"/>
+                              </a:ext>
+                            </a:extLst>
+                          </a:blip>
+                          <a:srcRect/>
+                          <a:stretch>
+                            <a:fillRect/>
+                          </a:stretch>
+                        </pic:blipFill>
+                        <pic:spPr bwMode="auto">
+                          <a:xfrm>
+                            <a:off x="0" y="0"/>
+                            <a:ext cx="2743200" cy="3213100"/>
+                          </a:xfrm>
+                          <a:prstGeom prst="rect">
+                            <a:avLst/>
+                          </a:prstGeom>
+                          <a:noFill/>
+                          <a:ln>
+                            <a:noFill/>
+                          </a:ln>
+                        </pic:spPr>
+                      </pic:pic>
+                      <wps:wsp>
+                        <wps:cNvPr id="714800066" name="Cuadro de texto 1"/>
+                        <wps:cNvSpPr txBox="1"/>
+                        <wps:spPr>
+                          <a:xfrm>
+                            <a:off x="23854" y="3267986"/>
+                            <a:ext cx="2790825" cy="371475"/>
+                          </a:xfrm>
+                          <a:prstGeom prst="rect">
+                            <a:avLst/>
+                          </a:prstGeom>
+                          <a:solidFill>
+                            <a:prstClr val="white"/>
+                          </a:solidFill>
+                          <a:ln>
+                            <a:noFill/>
+                          </a:ln>
+                        </wps:spPr>
+                        <wps:txbx>
+                          <w:txbxContent>
+                            <w:p>
+                              <w:pPr>
+                                <w:pStyle w:val="Descripcin"/>
+                                <w:rPr>
+                                  <w:noProof/>
+                                  <w:color w:val="1F3864" w:themeColor="accent1" w:themeShade="80"/>
+                                </w:rPr>
+                              </w:pPr>
+                              <w:r>
+                                <w:t xml:space="preserve">Ilustración </w:t>
+                              </w:r>
+                              <w:fldSimple w:instr=" SEQ Ilustración \* ARABIC ">
+                                <w:r>
+                                  <w:rPr>
+                                    <w:noProof/>
+                                  </w:rPr>
+                                  <w:t>6</w:t>
+                                </w:r>
+                              </w:fldSimple>
+                              <w:r>
+                                <w:t xml:space="preserve"> Diagrama de como utiliza el Juego Pong los Scripts en la ejecución de la aplicación</w:t>
+                              </w:r>
+                            </w:p>
+                          </w:txbxContent>
+                        </wps:txbx>
+                        <wps:bodyPr rot="0" spcFirstLastPara="0" vertOverflow="overflow" horzOverflow="overflow" vert="horz" wrap="square" lIns="0" tIns="0" rIns="0" bIns="0" numCol="1" spcCol="0" rtlCol="0" fromWordArt="0" anchor="t" anchorCtr="0" forceAA="0" compatLnSpc="1">
+                          <a:prstTxWarp prst="textNoShape">
+                            <a:avLst/>
+                          </a:prstTxWarp>
+                          <a:noAutofit/>
+                        </wps:bodyPr>
+                      </wps:wsp>
+                    </wpg:wgp>
+                  </a:graphicData>
+                </a:graphic>
+              </wp:anchor>
+            </w:drawing>
+          </mc:Choice>
+          <mc:Fallback>
+            <w:pict>
+              <v:group w14:anchorId="7F3E6C92" id="Grupo 9" o:spid="_x0000_s1041" style="position:absolute;margin-left:210.1pt;margin-top:.85pt;width:221.65pt;height:286.55pt;z-index:251680768;mso-position-horizontal-relative:margin" coordsize="28146,36394" o:gfxdata="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">
+                <v:shape id="Imagen 8" o:spid="_x0000_s1042" type="#_x0000_t75" style="position:absolute;width:27432;height:32131;visibility:visible;mso-wrap-style:square" o:gfxdata="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">
+                  <v:imagedata r:id="rId26" o:title=""/>
+                </v:shape>
+                <v:shape id="Cuadro de texto 1" o:spid="_x0000_s1043" type="#_x0000_t202" style="position:absolute;left:238;top:32679;width:27908;height:3715;visibility:visible;mso-wrap-style:square;v-text-anchor:top" o:gfxdata="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" stroked="f">
+                  <v:textbox inset="0,0,0,0">
+                    <w:txbxContent>
+                      <w:p>
+                        <w:pPr>
+                          <w:pStyle w:val="Descripcin"/>
+                          <w:rPr>
+                            <w:noProof/>
+                            <w:color w:val="1F3864" w:themeColor="accent1" w:themeShade="80"/>
+                          </w:rPr>
+                        </w:pPr>
+                        <w:r>
+                          <w:t xml:space="preserve">Ilustración </w:t>
+                        </w:r>
+                        <w:fldSimple w:instr=" SEQ Ilustración \* ARABIC ">
+                          <w:r>
+                            <w:rPr>
+                              <w:noProof/>
+                            </w:rPr>
+                            <w:t>6</w:t>
+                          </w:r>
+                        </w:fldSimple>
+                        <w:r>
+                          <w:t xml:space="preserve"> Diagrama de como utiliza el Juego Pong los Scripts en la ejecución de la aplicación</w:t>
+                        </w:r>
+                      </w:p>
+                    </w:txbxContent>
+                  </v:textbox>
+                </v:shape>
+                <w10:wrap type="tight" anchorx="margin"/>
+              </v:group>
+            </w:pict>
+          </mc:Fallback>
+        </mc:AlternateContent>
+      </w:r>
+      <w:r>
+        <w:rPr>
+          <w:color w:val="1F3864" w:themeColor="accent1" w:themeShade="80"/>
+        </w:rPr>
+        <w:t>En el siguiente esquema se muestra el funcionamiento de los Scripts del Juego Pong y como se relacionan entre ellos desde el Inicio del Programa hasta su cierre.</w:t>
+      </w:r>
+    </w:p>
+    <w:p>
+      <w:pPr>
+        <w:rPr>
+          <w:color w:val="1F3864" w:themeColor="accent1" w:themeShade="80"/>
+        </w:rPr>
+      </w:pPr>
+      <w:r>
+        <w:rPr>
+          <w:color w:val="1F3864" w:themeColor="accent1" w:themeShade="80"/>
+        </w:rPr>
+        <w:t>El funcionamiento de cada Script ya se realizó en un apartado anterior. RA1 punto g.</w:t>
+      </w:r>
+    </w:p>
+    <w:p>
+      <w:pPr>
+        <w:rPr>
+          <w:color w:val="1F3864" w:themeColor="accent1" w:themeShade="80"/>
+        </w:rPr>
+      </w:pPr>
+    </w:p>
+    <w:p>
+      <w:pPr>
+        <w:rPr>
+          <w:color w:val="1F3864" w:themeColor="accent1" w:themeShade="80"/>
+        </w:rPr>
+      </w:pPr>
+    </w:p>
+    <w:p>
+      <w:pPr>
+        <w:rPr>
+          <w:color w:val="1F3864" w:themeColor="accent1" w:themeShade="80"/>
+        </w:rPr>
+      </w:pPr>
+    </w:p>
+    <w:p>
+      <w:pPr>
+        <w:rPr>
+          <w:color w:val="1F3864" w:themeColor="accent1" w:themeShade="80"/>
+        </w:rPr>
+      </w:pPr>
+    </w:p>
+    <w:p>
+      <w:pPr>
+        <w:rPr>
+          <w:color w:val="1F3864" w:themeColor="accent1" w:themeShade="80"/>
+        </w:rPr>
+      </w:pPr>
+    </w:p>
+    <w:p>
+      <w:pPr>
+        <w:rPr>
+          <w:color w:val="1F3864" w:themeColor="accent1" w:themeShade="80"/>
+        </w:rPr>
+      </w:pPr>
+    </w:p>
+    <w:p>
+      <w:r>
+        <w:rPr>
+          <w:noProof/>
+          <w:color w:val="1F3864" w:themeColor="accent1" w:themeShade="80"/>
+        </w:rPr>
+        <w:lastRenderedPageBreak/>
+        <mc:AlternateContent>
+          <mc:Choice Requires="wpg">
+            <w:drawing>
+              <wp:anchor distT="0" distB="0" distL="114300" distR="114300" simplePos="0" relativeHeight="251676672" behindDoc="0" locked="0" layoutInCell="1" allowOverlap="1" wp14:anchorId="1474F1B0" wp14:editId="431E7B04">
+                <wp:simplePos x="0" y="0"/>
+                <wp:positionH relativeFrom="margin">
+                  <wp:align>right</wp:align>
+                </wp:positionH>
+                <wp:positionV relativeFrom="paragraph">
+                  <wp:posOffset>378930</wp:posOffset>
+                </wp:positionV>
+                <wp:extent cx="2329180" cy="2122805"/>
+                <wp:effectExtent l="0" t="0" r="0" b="0"/>
+                <wp:wrapTight wrapText="bothSides">
+                  <wp:wrapPolygon edited="0">
+                    <wp:start x="0" y="0"/>
+                    <wp:lineTo x="0" y="21322"/>
+                    <wp:lineTo x="21376" y="21322"/>
+                    <wp:lineTo x="21376" y="0"/>
+                    <wp:lineTo x="0" y="0"/>
+                  </wp:wrapPolygon>
+                </wp:wrapTight>
+                <wp:docPr id="1219078035" name="Grupo 7"/>
+                <wp:cNvGraphicFramePr/>
+                <a:graphic xmlns:a="http://schemas.openxmlformats.org/drawingml/2006/main">
+                  <a:graphicData uri="http://schemas.microsoft.com/office/word/2010/wordprocessingGroup">
+                    <wpg:wgp>
+                      <wpg:cNvGrpSpPr/>
+                      <wpg:grpSpPr>
+                        <a:xfrm>
+                          <a:off x="0" y="0"/>
+                          <a:ext cx="2329180" cy="2122805"/>
+                          <a:chOff x="0" y="0"/>
+                          <a:chExt cx="2329180" cy="2122805"/>
+                        </a:xfrm>
+                      </wpg:grpSpPr>
+                      <pic:pic xmlns:pic="http://schemas.openxmlformats.org/drawingml/2006/picture">
+                        <pic:nvPicPr>
+                          <pic:cNvPr id="1374111805" name="Imagen 1"/>
+                          <pic:cNvPicPr>
+                            <a:picLocks noChangeAspect="1"/>
+                          </pic:cNvPicPr>
+                        </pic:nvPicPr>
+                        <pic:blipFill>
+                          <a:blip r:embed="rId27" cstate="print">
+                            <a:extLst>
+                              <a:ext uri="{28A0092B-C50C-407E-A947-70E740481C1C}">
+                                <a14:useLocalDpi xmlns:a14="http://schemas.microsoft.com/office/drawing/2010/main" val="0"/>
+                              </a:ext>
+                            </a:extLst>
+                          </a:blip>
+                          <a:stretch>
+                            <a:fillRect/>
+                          </a:stretch>
+                        </pic:blipFill>
+                        <pic:spPr>
+                          <a:xfrm>
+                            <a:off x="0" y="0"/>
+                            <a:ext cx="2329180" cy="1663065"/>
+                          </a:xfrm>
+                          <a:prstGeom prst="rect">
+                            <a:avLst/>
+                          </a:prstGeom>
+                        </pic:spPr>
+                      </pic:pic>
+                      <wps:wsp>
+                        <wps:cNvPr id="880533536" name="Cuadro de texto 1"/>
+                        <wps:cNvSpPr txBox="1"/>
+                        <wps:spPr>
+                          <a:xfrm>
+                            <a:off x="0" y="1717040"/>
+                            <a:ext cx="2329180" cy="405765"/>
+                          </a:xfrm>
+                          <a:prstGeom prst="rect">
+                            <a:avLst/>
+                          </a:prstGeom>
+                          <a:solidFill>
+                            <a:prstClr val="white"/>
+                          </a:solidFill>
+                          <a:ln>
+                            <a:noFill/>
+                          </a:ln>
+                        </wps:spPr>
+                        <wps:txbx>
+                          <w:txbxContent>
+                            <w:p>
+                              <w:pPr>
+                                <w:pStyle w:val="Descripcin"/>
+                                <w:rPr>
+                                  <w:color w:val="1F3864" w:themeColor="accent1" w:themeShade="80"/>
+                                </w:rPr>
+                              </w:pPr>
+                              <w:r>
+                                <w:t xml:space="preserve">Ilustración </w:t>
+                              </w:r>
+                              <w:fldSimple w:instr=" SEQ Ilustración \* ARABIC ">
+                                <w:r>
+                                  <w:rPr>
+                                    <w:noProof/>
+                                  </w:rPr>
+                                  <w:t>7</w:t>
+                                </w:r>
+                              </w:fldSimple>
+                              <w:r>
+                                <w:t xml:space="preserve"> Canvas del Menu de Inicio del juego Pong</w:t>
+                              </w:r>
+                            </w:p>
+                          </w:txbxContent>
+                        </wps:txbx>
+                        <wps:bodyPr rot="0" spcFirstLastPara="0" vertOverflow="overflow" horzOverflow="overflow" vert="horz" wrap="square" lIns="0" tIns="0" rIns="0" bIns="0" numCol="1" spcCol="0" rtlCol="0" fromWordArt="0" anchor="t" anchorCtr="0" forceAA="0" compatLnSpc="1">
+                          <a:prstTxWarp prst="textNoShape">
+                            <a:avLst/>
+                          </a:prstTxWarp>
+                          <a:spAutoFit/>
+                        </wps:bodyPr>
+                      </wps:wsp>
+                    </wpg:wgp>
+                  </a:graphicData>
+                </a:graphic>
+              </wp:anchor>
+            </w:drawing>
+          </mc:Choice>
+          <mc:Fallback>
+            <w:pict>
+              <v:group w14:anchorId="1474F1B0" id="Grupo 7" o:spid="_x0000_s1044" style="position:absolute;margin-left:132.2pt;margin-top:29.85pt;width:183.4pt;height:167.15pt;z-index:251676672;mso-position-horizontal:right;mso-position-horizontal-relative:margin" coordsize="23291,21228" o:gfxdata="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">
+                <v:shape id="Imagen 1" o:spid="_x0000_s1045" type="#_x0000_t75" style="position:absolute;width:23291;height:16630;visibility:visible;mso-wrap-style:square" o:gfxdata="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">
+                  <v:imagedata r:id="rId28" o:title=""/>
+                </v:shape>
+                <v:shape id="Cuadro de texto 1" o:spid="_x0000_s1046" type="#_x0000_t202" style="position:absolute;top:17170;width:23291;height:4058;visibility:visible;mso-wrap-style:square;v-text-anchor:top" o:gfxdata="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" stroked="f">
+                  <v:textbox style="mso-fit-shape-to-text:t" inset="0,0,0,0">
+                    <w:txbxContent>
+                      <w:p>
+                        <w:pPr>
+                          <w:pStyle w:val="Descripcin"/>
+                          <w:rPr>
+                            <w:color w:val="1F3864" w:themeColor="accent1" w:themeShade="80"/>
+                          </w:rPr>
+                        </w:pPr>
+                        <w:r>
+                          <w:t xml:space="preserve">Ilustración </w:t>
+                        </w:r>
+                        <w:fldSimple w:instr=" SEQ Ilustración \* ARABIC ">
+                          <w:r>
+                            <w:rPr>
+                              <w:noProof/>
+                            </w:rPr>
+                            <w:t>7</w:t>
+                          </w:r>
+                        </w:fldSimple>
+                        <w:r>
+                          <w:t xml:space="preserve"> Canvas del Menu de Inicio del juego Pong</w:t>
+                        </w:r>
+                      </w:p>
+                    </w:txbxContent>
+                  </v:textbox>
+                </v:shape>
+                <w10:wrap type="tight" anchorx="margin"/>
+              </v:group>
+            </w:pict>
+          </mc:Fallback>
+        </mc:AlternateContent>
+      </w:r>
       <w:r>
         <w:t xml:space="preserve">b) Se han analizado y utilizado las clases que modelan ventanas, menús, alertas y controles para el desarrollo de aplicaciones gráficas sencillas. </w:t>
       </w:r>
@@ -1434,8 +2803,62 @@
         <w:rPr>
           <w:color w:val="1F3864" w:themeColor="accent1" w:themeShade="80"/>
         </w:rPr>
-        <w:t>Explicar el canvas menú principal</w:t>
-      </w:r>
+        <w:t>Para realizar el menú de inicio del juego incorpore otra escena en la cual se añade un canvas para añadir a este los Botones de Iniciar y Exit. Los cuales cambian de color al presionarlos.</w:t>
+      </w:r>
+    </w:p>
+    <w:p>
+      <w:pPr>
+        <w:rPr>
+          <w:color w:val="1F3864" w:themeColor="accent1" w:themeShade="80"/>
+        </w:rPr>
+      </w:pPr>
+      <w:r>
+        <w:rPr>
+          <w:color w:val="1F3864" w:themeColor="accent1" w:themeShade="80"/>
+        </w:rPr>
+        <w:t>Se añade dos cuadros de texto para incorporar el Titulo del Juego y el autor de este.</w:t>
+      </w:r>
+    </w:p>
+    <w:p>
+      <w:pPr>
+        <w:rPr>
+          <w:color w:val="1F3864" w:themeColor="accent1" w:themeShade="80"/>
+        </w:rPr>
+      </w:pPr>
+      <w:r>
+        <w:rPr>
+          <w:color w:val="1F3864" w:themeColor="accent1" w:themeShade="80"/>
+        </w:rPr>
+        <w:t>Este utiliza el Script MenuInicio para lanzar la escena del juego.</w:t>
+      </w:r>
+    </w:p>
+    <w:p>
+      <w:pPr>
+        <w:rPr>
+          <w:color w:val="1F3864" w:themeColor="accent1" w:themeShade="80"/>
+        </w:rPr>
+      </w:pPr>
+    </w:p>
+    <w:p>
+      <w:pPr>
+        <w:rPr>
+          <w:color w:val="1F3864" w:themeColor="accent1" w:themeShade="80"/>
+        </w:rPr>
+      </w:pPr>
+    </w:p>
+    <w:p>
+      <w:pPr>
+        <w:rPr>
+          <w:color w:val="1F3864" w:themeColor="accent1" w:themeShade="80"/>
+        </w:rPr>
+      </w:pPr>
+    </w:p>
+    <w:p>
+      <w:pPr>
+        <w:rPr>
+          <w:color w:val="1F3864" w:themeColor="accent1" w:themeShade="80"/>
+        </w:rPr>
+      </w:pPr>
     </w:p>
     <w:p>
       <w:pPr>
@@ -1443,10 +2866,24 @@
           <w:color w:val="FF0000"/>
         </w:rPr>
       </w:pPr>
-      <w:r>
+    </w:p>
+    <w:p>
+      <w:pPr>
         <w:rPr>
           <w:color w:val="FF0000"/>
         </w:rPr>
+      </w:pPr>
+    </w:p>
+    <w:p>
+      <w:pPr>
+        <w:rPr>
+          <w:color w:val="FF0000"/>
+        </w:rPr>
+      </w:pPr>
+      <w:r>
+        <w:rPr>
+          <w:color w:val="FF0000"/>
+        </w:rPr>
         <w:t xml:space="preserve">c) Se han utilizado las clases necesarias para la conexión y comunicación con dispositivos inalámbricos. </w:t>
       </w:r>
     </w:p>
@@ -1460,155 +2897,155 @@
         <w:rPr>
           <w:color w:val="FF0000"/>
         </w:rPr>
+        <w:t>investigar</w:t>
+      </w:r>
+    </w:p>
+    <w:p>
+      <w:pPr>
+        <w:rPr>
+          <w:color w:val="FF0000"/>
+        </w:rPr>
+      </w:pPr>
+      <w:r>
+        <w:rPr>
+          <w:color w:val="FF0000"/>
+        </w:rPr>
+        <w:t xml:space="preserve">d) Se han utilizado las clases necesarias para el intercambio de mensajes de texto y multimedia. </w:t>
+      </w:r>
+    </w:p>
+    <w:p>
+      <w:pPr>
+        <w:rPr>
+          <w:color w:val="FF0000"/>
+        </w:rPr>
+      </w:pPr>
+      <w:r>
+        <w:rPr>
+          <w:color w:val="FF0000"/>
+        </w:rPr>
+        <w:t>investigar</w:t>
+      </w:r>
+    </w:p>
+    <w:p>
+      <w:pPr>
+        <w:rPr>
+          <w:color w:val="FF0000"/>
+        </w:rPr>
+      </w:pPr>
+      <w:r>
+        <w:rPr>
+          <w:color w:val="FF0000"/>
+        </w:rPr>
+        <w:t xml:space="preserve">e) Se han utilizado las clases necesarias para establecer conexiones y comunicaciones HTTP y HTTPS. </w:t>
+      </w:r>
+    </w:p>
+    <w:p>
+      <w:pPr>
+        <w:rPr>
+          <w:color w:val="FF0000"/>
+        </w:rPr>
+      </w:pPr>
+      <w:r>
+        <w:rPr>
+          <w:color w:val="FF0000"/>
+        </w:rPr>
+        <w:t>investigar</w:t>
+      </w:r>
+    </w:p>
+    <w:p>
+      <w:pPr>
+        <w:rPr>
+          <w:color w:val="FF0000"/>
+        </w:rPr>
+      </w:pPr>
+      <w:r>
+        <w:rPr>
+          <w:color w:val="FF0000"/>
+        </w:rPr>
+        <w:t xml:space="preserve">f) Se han utilizado las clases necesarias para establecer conexiones con almacenes de datos garantizando la persistencia. </w:t>
+      </w:r>
+    </w:p>
+    <w:p>
+      <w:pPr>
+        <w:rPr>
+          <w:color w:val="FF0000"/>
+        </w:rPr>
+      </w:pPr>
+      <w:r>
+        <w:rPr>
+          <w:color w:val="FF0000"/>
+        </w:rPr>
+        <w:t>investigar</w:t>
+      </w:r>
+    </w:p>
+    <w:p>
+      <w:pPr>
+        <w:rPr>
+          <w:color w:val="1F3864" w:themeColor="accent1" w:themeShade="80"/>
+        </w:rPr>
+      </w:pPr>
+      <w:r>
+        <w:rPr>
+          <w:color w:val="1F3864" w:themeColor="accent1" w:themeShade="80"/>
+        </w:rPr>
+        <w:t>Clase para realizar conexión a BBDD</w:t>
+      </w:r>
+    </w:p>
+    <w:p>
+      <w:pPr>
+        <w:rPr>
+          <w:color w:val="FF0000"/>
+        </w:rPr>
+      </w:pPr>
+      <w:r>
+        <w:rPr>
+          <w:color w:val="FF0000"/>
+        </w:rPr>
+        <w:t xml:space="preserve">g) Se han realizado pruebas de interacción usuario-aplicación para optimizar las aplicaciones desarrolladas a partir de emuladores. </w:t>
+      </w:r>
+    </w:p>
+    <w:p>
+      <w:r>
+        <w:rPr>
+          <w:color w:val="FF0000"/>
+        </w:rPr>
+        <w:t>Hacer Beta Test!</w:t>
+      </w:r>
+    </w:p>
+    <w:p>
+      <w:r>
+        <w:t xml:space="preserve">h) Se han empaquetado y desplegado las aplicaciones desarrolladas en dispositivos móviles reales. </w:t>
+      </w:r>
+    </w:p>
+    <w:p>
+      <w:pPr>
+        <w:rPr>
+          <w:color w:val="1F3864" w:themeColor="accent1" w:themeShade="80"/>
+        </w:rPr>
+      </w:pPr>
+      <w:r>
+        <w:rPr>
+          <w:color w:val="1F3864" w:themeColor="accent1" w:themeShade="80"/>
+        </w:rPr>
+        <w:t>Se puede hacer el APK y probar.</w:t>
+      </w:r>
+    </w:p>
+    <w:p>
+      <w:r>
+        <w:t>i) Se han documentado los procesos necesarios para el desarrollo de las aplicaciones.</w:t>
+      </w:r>
+    </w:p>
+    <w:p>
+      <w:pPr>
+        <w:rPr>
+          <w:color w:val="2F5496" w:themeColor="accent1" w:themeShade="BF"/>
+        </w:rPr>
+      </w:pPr>
+      <w:r>
+        <w:rPr>
+          <w:color w:val="2F5496" w:themeColor="accent1" w:themeShade="BF"/>
+        </w:rPr>
         <w:lastRenderedPageBreak/>
-        <w:t>investigar</w:t>
-      </w:r>
-    </w:p>
-    <w:p>
-      <w:pPr>
-        <w:rPr>
-          <w:color w:val="FF0000"/>
-        </w:rPr>
-      </w:pPr>
-      <w:r>
-        <w:rPr>
-          <w:color w:val="FF0000"/>
-        </w:rPr>
-        <w:t xml:space="preserve">d) Se han utilizado las clases necesarias para el intercambio de mensajes de texto y multimedia. </w:t>
-      </w:r>
-    </w:p>
-    <w:p>
-      <w:pPr>
-        <w:rPr>
-          <w:color w:val="FF0000"/>
-        </w:rPr>
-      </w:pPr>
-      <w:r>
-        <w:rPr>
-          <w:color w:val="FF0000"/>
-        </w:rPr>
-        <w:t>investigar</w:t>
-      </w:r>
-    </w:p>
-    <w:p>
-      <w:pPr>
-        <w:rPr>
-          <w:color w:val="FF0000"/>
-        </w:rPr>
-      </w:pPr>
-      <w:r>
-        <w:rPr>
-          <w:color w:val="FF0000"/>
-        </w:rPr>
-        <w:t xml:space="preserve">e) Se han utilizado las clases necesarias para establecer conexiones y comunicaciones HTTP y HTTPS. </w:t>
-      </w:r>
-    </w:p>
-    <w:p>
-      <w:pPr>
-        <w:rPr>
-          <w:color w:val="FF0000"/>
-        </w:rPr>
-      </w:pPr>
-      <w:r>
-        <w:rPr>
-          <w:color w:val="FF0000"/>
-        </w:rPr>
-        <w:t>investigar</w:t>
-      </w:r>
-    </w:p>
-    <w:p>
-      <w:pPr>
-        <w:rPr>
-          <w:color w:val="FF0000"/>
-        </w:rPr>
-      </w:pPr>
-      <w:r>
-        <w:rPr>
-          <w:color w:val="FF0000"/>
-        </w:rPr>
-        <w:t xml:space="preserve">f) Se han utilizado las clases necesarias para establecer conexiones con almacenes de datos garantizando la persistencia. </w:t>
-      </w:r>
-    </w:p>
-    <w:p>
-      <w:pPr>
-        <w:rPr>
-          <w:color w:val="FF0000"/>
-        </w:rPr>
-      </w:pPr>
-      <w:r>
-        <w:rPr>
-          <w:color w:val="FF0000"/>
-        </w:rPr>
-        <w:t>investigar</w:t>
-      </w:r>
-    </w:p>
-    <w:p>
-      <w:pPr>
-        <w:rPr>
-          <w:color w:val="1F3864" w:themeColor="accent1" w:themeShade="80"/>
-        </w:rPr>
-      </w:pPr>
-      <w:r>
-        <w:rPr>
-          <w:color w:val="1F3864" w:themeColor="accent1" w:themeShade="80"/>
-        </w:rPr>
-        <w:t>Clase para realizar conexión a BBDD</w:t>
-      </w:r>
-    </w:p>
-    <w:p>
-      <w:pPr>
-        <w:rPr>
-          <w:color w:val="FF0000"/>
-        </w:rPr>
-      </w:pPr>
-      <w:r>
-        <w:rPr>
-          <w:color w:val="FF0000"/>
-        </w:rPr>
-        <w:t xml:space="preserve">g) Se han realizado pruebas de interacción usuario-aplicación para optimizar las aplicaciones desarrolladas a partir de emuladores. </w:t>
-      </w:r>
-    </w:p>
-    <w:p>
-      <w:r>
-        <w:rPr>
-          <w:color w:val="FF0000"/>
-        </w:rPr>
-        <w:t>Hacer Beta Test!</w:t>
-      </w:r>
-    </w:p>
-    <w:p>
-      <w:r>
-        <w:t xml:space="preserve">h) Se han empaquetado y desplegado las aplicaciones desarrolladas en dispositivos móviles reales. </w:t>
-      </w:r>
-    </w:p>
-    <w:p>
-      <w:pPr>
-        <w:rPr>
-          <w:color w:val="1F3864" w:themeColor="accent1" w:themeShade="80"/>
-        </w:rPr>
-      </w:pPr>
-      <w:r>
-        <w:rPr>
-          <w:color w:val="1F3864" w:themeColor="accent1" w:themeShade="80"/>
-        </w:rPr>
-        <w:t>Se puede hacer el APK y probar.</w:t>
-      </w:r>
-    </w:p>
-    <w:p>
-      <w:r>
-        <w:t>i) Se han documentado los procesos necesarios para el desarrollo de las aplicaciones.</w:t>
-      </w:r>
-    </w:p>
-    <w:p>
-      <w:pPr>
-        <w:rPr>
-          <w:color w:val="2F5496" w:themeColor="accent1" w:themeShade="BF"/>
-        </w:rPr>
-      </w:pPr>
-      <w:r>
-        <w:rPr>
-          <w:color w:val="2F5496" w:themeColor="accent1" w:themeShade="BF"/>
-        </w:rPr>
         <w:t>Fotos de captura de GDD,  foto de comentario de código….</w:t>
       </w:r>
     </w:p>

</xml_diff>